<commit_message>
[feat] show all student in student work #G4-87
</commit_message>
<xml_diff>
--- a/assets/files/2024_Report on career plan.docx
+++ b/assets/files/2024_Report on career plan.docx
@@ -111,15 +111,15 @@
               <wp:anchor distT="0" distB="0" distL="114300" distR="114300" simplePos="0" relativeHeight="251659264" behindDoc="0" locked="0" layoutInCell="1" allowOverlap="1">
                 <wp:simplePos x="0" y="0"/>
                 <wp:positionH relativeFrom="column">
-                  <wp:posOffset>2089150</wp:posOffset>
+                  <wp:posOffset>-288193</wp:posOffset>
                 </wp:positionH>
                 <wp:positionV relativeFrom="paragraph">
-                  <wp:posOffset>1290955</wp:posOffset>
+                  <wp:posOffset>327807</wp:posOffset>
                 </wp:positionV>
-                <wp:extent cx="1155700" cy="996213"/>
-                <wp:effectExtent l="19050" t="0" r="44450" b="13970"/>
+                <wp:extent cx="2110105" cy="752084"/>
+                <wp:effectExtent l="19050" t="19050" r="42545" b="181610"/>
                 <wp:wrapNone/>
-                <wp:docPr id="1" name="Hexagon 1"/>
+                <wp:docPr id="2" name="Oval Callout 2"/>
                 <wp:cNvGraphicFramePr/>
                 <a:graphic xmlns:a="http://schemas.openxmlformats.org/drawingml/2006/main">
                   <a:graphicData uri="http://schemas.microsoft.com/office/word/2010/wordprocessingShape">
@@ -128,26 +128,27 @@
                       <wps:spPr>
                         <a:xfrm>
                           <a:off x="0" y="0"/>
-                          <a:ext cx="1155700" cy="996213"/>
+                          <a:ext cx="2110105" cy="752084"/>
                         </a:xfrm>
-                        <a:prstGeom prst="hexagon">
-                          <a:avLst/>
+                        <a:prstGeom prst="wedgeEllipseCallout">
+                          <a:avLst>
+                            <a:gd name="adj1" fmla="val -12731"/>
+                            <a:gd name="adj2" fmla="val 71077"/>
+                          </a:avLst>
                         </a:prstGeom>
                       </wps:spPr>
                       <wps:style>
                         <a:lnRef idx="2">
-                          <a:schemeClr val="accent1">
-                            <a:shade val="50000"/>
-                          </a:schemeClr>
+                          <a:schemeClr val="accent6"/>
                         </a:lnRef>
                         <a:fillRef idx="1">
-                          <a:schemeClr val="accent1"/>
+                          <a:schemeClr val="lt1"/>
                         </a:fillRef>
                         <a:effectRef idx="0">
-                          <a:schemeClr val="accent1"/>
+                          <a:schemeClr val="accent6"/>
                         </a:effectRef>
                         <a:fontRef idx="minor">
-                          <a:schemeClr val="lt1"/>
+                          <a:schemeClr val="dk1"/>
                         </a:fontRef>
                       </wps:style>
                       <wps:txbx>
@@ -157,7 +158,10 @@
                               <w:jc w:val="center"/>
                             </w:pPr>
                             <w:r>
-                              <w:t>After PNC</w:t>
+                              <w:t>Goal setting (</w:t>
+                            </w:r>
+                            <w:r>
+                              <w:t>year 1)</w:t>
                             </w:r>
                           </w:p>
                         </w:txbxContent>
@@ -182,22 +186,39 @@
           </mc:Choice>
           <mc:Fallback>
             <w:pict>
-              <v:shapetype id="_x0000_t9" coordsize="21600,21600" o:spt="9" adj="5400" path="m@0,l,10800@0,21600@1,21600,21600,10800@1,xe">
+              <v:shapetype id="_x0000_t63" coordsize="21600,21600" o:spt="63" adj="1350,25920" path="wr,,21600,21600@15@16@17@18l@21@22xe">
                 <v:stroke joinstyle="miter"/>
                 <v:formulas>
                   <v:f eqn="val #0"/>
-                  <v:f eqn="sum width 0 #0"/>
-                  <v:f eqn="sum height 0 #0"/>
-                  <v:f eqn="prod @0 2929 10000"/>
-                  <v:f eqn="sum width 0 @3"/>
-                  <v:f eqn="sum height 0 @3"/>
+                  <v:f eqn="val #1"/>
+                  <v:f eqn="sum 10800 0 #0"/>
+                  <v:f eqn="sum 10800 0 #1"/>
+                  <v:f eqn="atan2 @2 @3"/>
+                  <v:f eqn="sumangle @4 11 0"/>
+                  <v:f eqn="sumangle @4 0 11"/>
+                  <v:f eqn="cos 10800 @4"/>
+                  <v:f eqn="sin 10800 @4"/>
+                  <v:f eqn="cos 10800 @5"/>
+                  <v:f eqn="sin 10800 @5"/>
+                  <v:f eqn="cos 10800 @6"/>
+                  <v:f eqn="sin 10800 @6"/>
+                  <v:f eqn="sum 10800 0 @7"/>
+                  <v:f eqn="sum 10800 0 @8"/>
+                  <v:f eqn="sum 10800 0 @9"/>
+                  <v:f eqn="sum 10800 0 @10"/>
+                  <v:f eqn="sum 10800 0 @11"/>
+                  <v:f eqn="sum 10800 0 @12"/>
+                  <v:f eqn="mod @2 @3 0"/>
+                  <v:f eqn="sum @19 0 10800"/>
+                  <v:f eqn="if @20 #0 @13"/>
+                  <v:f eqn="if @20 #1 @14"/>
                 </v:formulas>
-                <v:path gradientshapeok="t" o:connecttype="rect" textboxrect="1800,1800,19800,19800;3600,3600,18000,18000;6300,6300,15300,15300"/>
+                <v:path o:connecttype="custom" o:connectlocs="10800,0;3163,3163;0,10800;3163,18437;10800,21600;18437,18437;21600,10800;18437,3163;@21,@22" textboxrect="3163,3163,18437,18437"/>
                 <v:handles>
-                  <v:h position="#0,topLeft" xrange="0,10800"/>
+                  <v:h position="#0,#1"/>
                 </v:handles>
               </v:shapetype>
-              <v:shape id="Hexagon 1" o:spid="_x0000_s1026" type="#_x0000_t9" style="position:absolute;left:0;text-align:left;margin-left:164.5pt;margin-top:101.65pt;width:91pt;height:78.45pt;z-index:251659264;visibility:visible;mso-wrap-style:square;mso-width-percent:0;mso-height-percent:0;mso-wrap-distance-left:9pt;mso-wrap-distance-top:0;mso-wrap-distance-right:9pt;mso-wrap-distance-bottom:0;mso-position-horizontal:absolute;mso-position-horizontal-relative:text;mso-position-vertical:absolute;mso-position-vertical-relative:text;mso-width-percent:0;mso-height-percent:0;mso-width-relative:margin;mso-height-relative:margin;v-text-anchor:middle" o:gfxdata="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" adj="4655" fillcolor="#5b9bd5 [3204]" strokecolor="#1f4d78 [1604]" strokeweight="1pt">
+              <v:shape id="Oval Callout 2" o:spid="_x0000_s1026" type="#_x0000_t63" style="position:absolute;left:0;text-align:left;margin-left:-22.7pt;margin-top:25.8pt;width:166.15pt;height:59.2pt;z-index:251659264;visibility:visible;mso-wrap-style:square;mso-width-percent:0;mso-height-percent:0;mso-wrap-distance-left:9pt;mso-wrap-distance-top:0;mso-wrap-distance-right:9pt;mso-wrap-distance-bottom:0;mso-position-horizontal:absolute;mso-position-horizontal-relative:text;mso-position-vertical:absolute;mso-position-vertical-relative:text;mso-width-percent:0;mso-height-percent:0;mso-width-relative:margin;mso-height-relative:margin;v-text-anchor:middle" o:gfxdata="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" adj="8050,26153" fillcolor="white [3201]" strokecolor="#70ad47 [3209]" strokeweight="1pt">
                 <v:textbox>
                   <w:txbxContent>
                     <w:p>
@@ -205,7 +226,10 @@
                         <w:jc w:val="center"/>
                       </w:pPr>
                       <w:r>
-                        <w:t>After PNC</w:t>
+                        <w:t>Goal setting (</w:t>
+                      </w:r>
+                      <w:r>
+                        <w:t>year 1)</w:t>
                       </w:r>
                     </w:p>
                   </w:txbxContent>
@@ -233,19 +257,7 @@
           <w:sz w:val="24"/>
           <w:szCs w:val="24"/>
         </w:rPr>
-        <w:t xml:space="preserve"> or your career pla</w:t>
-      </w:r>
-      <w:bookmarkStart w:id="0" w:name="_GoBack"/>
-      <w:bookmarkEnd w:id="0"/>
-      <w:r>
-        <w:rPr>
-          <w:rFonts w:ascii="Verdana" w:hAnsi="Verdana"/>
-          <w:b/>
-          <w:bCs/>
-          <w:sz w:val="24"/>
-          <w:szCs w:val="24"/>
-        </w:rPr>
-        <w:t>n</w:t>
+        <w:t xml:space="preserve"> or your career plan</w:t>
       </w:r>
       <w:r>
         <w:rPr>
@@ -267,6 +279,1309 @@
         </w:rPr>
         <w:t xml:space="preserve"> (30%)</w:t>
       </w:r>
+    </w:p>
+    <w:p>
+      <w:pPr>
+        <w:rPr>
+          <w:rFonts w:ascii="Verdana" w:hAnsi="Verdana"/>
+          <w:b/>
+          <w:bCs/>
+          <w:sz w:val="24"/>
+          <w:szCs w:val="24"/>
+        </w:rPr>
+      </w:pPr>
+      <w:r>
+        <w:rPr>
+          <w:rFonts w:ascii="Verdana" w:hAnsi="Verdana"/>
+          <w:b/>
+          <w:bCs/>
+          <w:noProof/>
+          <w:sz w:val="24"/>
+          <w:szCs w:val="24"/>
+          <w:lang w:eastAsia="en-US"/>
+        </w:rPr>
+        <mc:AlternateContent>
+          <mc:Choice Requires="wps">
+            <w:drawing>
+              <wp:anchor distT="0" distB="0" distL="114300" distR="114300" simplePos="0" relativeHeight="251688960" behindDoc="0" locked="0" layoutInCell="1" allowOverlap="1" wp14:anchorId="2272B3A4" wp14:editId="25626788">
+                <wp:simplePos x="0" y="0"/>
+                <wp:positionH relativeFrom="column">
+                  <wp:posOffset>4381256</wp:posOffset>
+                </wp:positionH>
+                <wp:positionV relativeFrom="paragraph">
+                  <wp:posOffset>5159912</wp:posOffset>
+                </wp:positionV>
+                <wp:extent cx="211015" cy="457200"/>
+                <wp:effectExtent l="19050" t="0" r="17780" b="38100"/>
+                <wp:wrapNone/>
+                <wp:docPr id="21" name="Down Arrow 21"/>
+                <wp:cNvGraphicFramePr/>
+                <a:graphic xmlns:a="http://schemas.openxmlformats.org/drawingml/2006/main">
+                  <a:graphicData uri="http://schemas.microsoft.com/office/word/2010/wordprocessingShape">
+                    <wps:wsp>
+                      <wps:cNvSpPr/>
+                      <wps:spPr>
+                        <a:xfrm>
+                          <a:off x="0" y="0"/>
+                          <a:ext cx="211015" cy="457200"/>
+                        </a:xfrm>
+                        <a:prstGeom prst="downArrow">
+                          <a:avLst/>
+                        </a:prstGeom>
+                      </wps:spPr>
+                      <wps:style>
+                        <a:lnRef idx="2">
+                          <a:schemeClr val="accent6"/>
+                        </a:lnRef>
+                        <a:fillRef idx="1">
+                          <a:schemeClr val="lt1"/>
+                        </a:fillRef>
+                        <a:effectRef idx="0">
+                          <a:schemeClr val="accent6"/>
+                        </a:effectRef>
+                        <a:fontRef idx="minor">
+                          <a:schemeClr val="dk1"/>
+                        </a:fontRef>
+                      </wps:style>
+                      <wps:bodyPr rot="0" spcFirstLastPara="0" vertOverflow="overflow" horzOverflow="overflow" vert="horz" wrap="square" lIns="91440" tIns="45720" rIns="91440" bIns="45720" numCol="1" spcCol="0" rtlCol="0" fromWordArt="0" anchor="ctr" anchorCtr="0" forceAA="0" compatLnSpc="1">
+                        <a:prstTxWarp prst="textNoShape">
+                          <a:avLst/>
+                        </a:prstTxWarp>
+                        <a:noAutofit/>
+                      </wps:bodyPr>
+                    </wps:wsp>
+                  </a:graphicData>
+                </a:graphic>
+              </wp:anchor>
+            </w:drawing>
+          </mc:Choice>
+          <mc:Fallback>
+            <w:pict>
+              <v:shapetype w14:anchorId="0835C72F" id="_x0000_t67" coordsize="21600,21600" o:spt="67" adj="16200,5400" path="m0@0l@1@0@1,0@2,0@2@0,21600@0,10800,21600xe">
+                <v:stroke joinstyle="miter"/>
+                <v:formulas>
+                  <v:f eqn="val #0"/>
+                  <v:f eqn="val #1"/>
+                  <v:f eqn="sum height 0 #1"/>
+                  <v:f eqn="sum 10800 0 #1"/>
+                  <v:f eqn="sum width 0 #0"/>
+                  <v:f eqn="prod @4 @3 10800"/>
+                  <v:f eqn="sum width 0 @5"/>
+                </v:formulas>
+                <v:path o:connecttype="custom" o:connectlocs="10800,0;0,@0;10800,21600;21600,@0" o:connectangles="270,180,90,0" textboxrect="@1,0,@2,@6"/>
+                <v:handles>
+                  <v:h position="#1,#0" xrange="0,10800" yrange="0,21600"/>
+                </v:handles>
+              </v:shapetype>
+              <v:shape id="Down Arrow 21" o:spid="_x0000_s1026" type="#_x0000_t67" style="position:absolute;margin-left:345pt;margin-top:406.3pt;width:16.6pt;height:36pt;z-index:251688960;visibility:visible;mso-wrap-style:square;mso-wrap-distance-left:9pt;mso-wrap-distance-top:0;mso-wrap-distance-right:9pt;mso-wrap-distance-bottom:0;mso-position-horizontal:absolute;mso-position-horizontal-relative:text;mso-position-vertical:absolute;mso-position-vertical-relative:text;v-text-anchor:middle" o:gfxdata="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" adj="16615" fillcolor="white [3201]" strokecolor="#70ad47 [3209]" strokeweight="1pt"/>
+            </w:pict>
+          </mc:Fallback>
+        </mc:AlternateContent>
+      </w:r>
+      <w:r>
+        <w:rPr>
+          <w:rFonts w:ascii="Verdana" w:hAnsi="Verdana"/>
+          <w:b/>
+          <w:bCs/>
+          <w:noProof/>
+          <w:sz w:val="24"/>
+          <w:szCs w:val="24"/>
+          <w:lang w:eastAsia="en-US"/>
+        </w:rPr>
+        <mc:AlternateContent>
+          <mc:Choice Requires="wps">
+            <w:drawing>
+              <wp:anchor distT="0" distB="0" distL="114300" distR="114300" simplePos="0" relativeHeight="251686912" behindDoc="0" locked="0" layoutInCell="1" allowOverlap="1" wp14:anchorId="779C8CBA" wp14:editId="4BCFBF12">
+                <wp:simplePos x="0" y="0"/>
+                <wp:positionH relativeFrom="column">
+                  <wp:posOffset>5513998</wp:posOffset>
+                </wp:positionH>
+                <wp:positionV relativeFrom="paragraph">
+                  <wp:posOffset>2530426</wp:posOffset>
+                </wp:positionV>
+                <wp:extent cx="211015" cy="457200"/>
+                <wp:effectExtent l="19050" t="0" r="17780" b="38100"/>
+                <wp:wrapNone/>
+                <wp:docPr id="20" name="Down Arrow 20"/>
+                <wp:cNvGraphicFramePr/>
+                <a:graphic xmlns:a="http://schemas.openxmlformats.org/drawingml/2006/main">
+                  <a:graphicData uri="http://schemas.microsoft.com/office/word/2010/wordprocessingShape">
+                    <wps:wsp>
+                      <wps:cNvSpPr/>
+                      <wps:spPr>
+                        <a:xfrm>
+                          <a:off x="0" y="0"/>
+                          <a:ext cx="211015" cy="457200"/>
+                        </a:xfrm>
+                        <a:prstGeom prst="downArrow">
+                          <a:avLst/>
+                        </a:prstGeom>
+                      </wps:spPr>
+                      <wps:style>
+                        <a:lnRef idx="2">
+                          <a:schemeClr val="accent6"/>
+                        </a:lnRef>
+                        <a:fillRef idx="1">
+                          <a:schemeClr val="lt1"/>
+                        </a:fillRef>
+                        <a:effectRef idx="0">
+                          <a:schemeClr val="accent6"/>
+                        </a:effectRef>
+                        <a:fontRef idx="minor">
+                          <a:schemeClr val="dk1"/>
+                        </a:fontRef>
+                      </wps:style>
+                      <wps:bodyPr rot="0" spcFirstLastPara="0" vertOverflow="overflow" horzOverflow="overflow" vert="horz" wrap="square" lIns="91440" tIns="45720" rIns="91440" bIns="45720" numCol="1" spcCol="0" rtlCol="0" fromWordArt="0" anchor="ctr" anchorCtr="0" forceAA="0" compatLnSpc="1">
+                        <a:prstTxWarp prst="textNoShape">
+                          <a:avLst/>
+                        </a:prstTxWarp>
+                        <a:noAutofit/>
+                      </wps:bodyPr>
+                    </wps:wsp>
+                  </a:graphicData>
+                </a:graphic>
+              </wp:anchor>
+            </w:drawing>
+          </mc:Choice>
+          <mc:Fallback>
+            <w:pict>
+              <v:shape w14:anchorId="6F4A0228" id="Down Arrow 20" o:spid="_x0000_s1026" type="#_x0000_t67" style="position:absolute;margin-left:434.15pt;margin-top:199.25pt;width:16.6pt;height:36pt;z-index:251686912;visibility:visible;mso-wrap-style:square;mso-wrap-distance-left:9pt;mso-wrap-distance-top:0;mso-wrap-distance-right:9pt;mso-wrap-distance-bottom:0;mso-position-horizontal:absolute;mso-position-horizontal-relative:text;mso-position-vertical:absolute;mso-position-vertical-relative:text;v-text-anchor:middle" o:gfxdata="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" adj="16615" fillcolor="white [3201]" strokecolor="#70ad47 [3209]" strokeweight="1pt"/>
+            </w:pict>
+          </mc:Fallback>
+        </mc:AlternateContent>
+      </w:r>
+      <w:r>
+        <w:rPr>
+          <w:rFonts w:ascii="Verdana" w:hAnsi="Verdana"/>
+          <w:b/>
+          <w:bCs/>
+          <w:noProof/>
+          <w:sz w:val="24"/>
+          <w:szCs w:val="24"/>
+          <w:lang w:eastAsia="en-US"/>
+        </w:rPr>
+        <mc:AlternateContent>
+          <mc:Choice Requires="wps">
+            <w:drawing>
+              <wp:anchor distT="0" distB="0" distL="114300" distR="114300" simplePos="0" relativeHeight="251684864" behindDoc="0" locked="0" layoutInCell="1" allowOverlap="1">
+                <wp:simplePos x="0" y="0"/>
+                <wp:positionH relativeFrom="column">
+                  <wp:posOffset>555674</wp:posOffset>
+                </wp:positionH>
+                <wp:positionV relativeFrom="paragraph">
+                  <wp:posOffset>2537655</wp:posOffset>
+                </wp:positionV>
+                <wp:extent cx="211015" cy="457200"/>
+                <wp:effectExtent l="19050" t="0" r="17780" b="38100"/>
+                <wp:wrapNone/>
+                <wp:docPr id="19" name="Down Arrow 19"/>
+                <wp:cNvGraphicFramePr/>
+                <a:graphic xmlns:a="http://schemas.openxmlformats.org/drawingml/2006/main">
+                  <a:graphicData uri="http://schemas.microsoft.com/office/word/2010/wordprocessingShape">
+                    <wps:wsp>
+                      <wps:cNvSpPr/>
+                      <wps:spPr>
+                        <a:xfrm>
+                          <a:off x="0" y="0"/>
+                          <a:ext cx="211015" cy="457200"/>
+                        </a:xfrm>
+                        <a:prstGeom prst="downArrow">
+                          <a:avLst/>
+                        </a:prstGeom>
+                      </wps:spPr>
+                      <wps:style>
+                        <a:lnRef idx="2">
+                          <a:schemeClr val="accent6"/>
+                        </a:lnRef>
+                        <a:fillRef idx="1">
+                          <a:schemeClr val="lt1"/>
+                        </a:fillRef>
+                        <a:effectRef idx="0">
+                          <a:schemeClr val="accent6"/>
+                        </a:effectRef>
+                        <a:fontRef idx="minor">
+                          <a:schemeClr val="dk1"/>
+                        </a:fontRef>
+                      </wps:style>
+                      <wps:bodyPr rot="0" spcFirstLastPara="0" vertOverflow="overflow" horzOverflow="overflow" vert="horz" wrap="square" lIns="91440" tIns="45720" rIns="91440" bIns="45720" numCol="1" spcCol="0" rtlCol="0" fromWordArt="0" anchor="ctr" anchorCtr="0" forceAA="0" compatLnSpc="1">
+                        <a:prstTxWarp prst="textNoShape">
+                          <a:avLst/>
+                        </a:prstTxWarp>
+                        <a:noAutofit/>
+                      </wps:bodyPr>
+                    </wps:wsp>
+                  </a:graphicData>
+                </a:graphic>
+              </wp:anchor>
+            </w:drawing>
+          </mc:Choice>
+          <mc:Fallback>
+            <w:pict>
+              <v:shape w14:anchorId="0725A848" id="Down Arrow 19" o:spid="_x0000_s1026" type="#_x0000_t67" style="position:absolute;margin-left:43.75pt;margin-top:199.8pt;width:16.6pt;height:36pt;z-index:251684864;visibility:visible;mso-wrap-style:square;mso-wrap-distance-left:9pt;mso-wrap-distance-top:0;mso-wrap-distance-right:9pt;mso-wrap-distance-bottom:0;mso-position-horizontal:absolute;mso-position-horizontal-relative:text;mso-position-vertical:absolute;mso-position-vertical-relative:text;v-text-anchor:middle" o:gfxdata="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" adj="16615" fillcolor="white [3201]" strokecolor="#70ad47 [3209]" strokeweight="1pt"/>
+            </w:pict>
+          </mc:Fallback>
+        </mc:AlternateContent>
+      </w:r>
+      <w:r>
+        <w:rPr>
+          <w:rFonts w:ascii="Verdana" w:hAnsi="Verdana"/>
+          <w:b/>
+          <w:bCs/>
+          <w:noProof/>
+          <w:sz w:val="24"/>
+          <w:szCs w:val="24"/>
+          <w:lang w:eastAsia="en-US"/>
+        </w:rPr>
+        <mc:AlternateContent>
+          <mc:Choice Requires="wps">
+            <w:drawing>
+              <wp:anchor distT="0" distB="0" distL="114300" distR="114300" simplePos="0" relativeHeight="251679744" behindDoc="0" locked="0" layoutInCell="1" allowOverlap="1" wp14:anchorId="50CD3C88" wp14:editId="6C9809F1">
+                <wp:simplePos x="0" y="0"/>
+                <wp:positionH relativeFrom="column">
+                  <wp:posOffset>2799422</wp:posOffset>
+                </wp:positionH>
+                <wp:positionV relativeFrom="paragraph">
+                  <wp:posOffset>5667277</wp:posOffset>
+                </wp:positionV>
+                <wp:extent cx="2300068" cy="921385"/>
+                <wp:effectExtent l="19050" t="19050" r="43180" b="164465"/>
+                <wp:wrapNone/>
+                <wp:docPr id="16" name="Oval Callout 16"/>
+                <wp:cNvGraphicFramePr/>
+                <a:graphic xmlns:a="http://schemas.openxmlformats.org/drawingml/2006/main">
+                  <a:graphicData uri="http://schemas.microsoft.com/office/word/2010/wordprocessingShape">
+                    <wps:wsp>
+                      <wps:cNvSpPr/>
+                      <wps:spPr>
+                        <a:xfrm>
+                          <a:off x="0" y="0"/>
+                          <a:ext cx="2300068" cy="921385"/>
+                        </a:xfrm>
+                        <a:prstGeom prst="wedgeEllipseCallout">
+                          <a:avLst>
+                            <a:gd name="adj1" fmla="val -172"/>
+                            <a:gd name="adj2" fmla="val 66276"/>
+                          </a:avLst>
+                        </a:prstGeom>
+                      </wps:spPr>
+                      <wps:style>
+                        <a:lnRef idx="2">
+                          <a:schemeClr val="accent6"/>
+                        </a:lnRef>
+                        <a:fillRef idx="1">
+                          <a:schemeClr val="lt1"/>
+                        </a:fillRef>
+                        <a:effectRef idx="0">
+                          <a:schemeClr val="accent6"/>
+                        </a:effectRef>
+                        <a:fontRef idx="minor">
+                          <a:schemeClr val="dk1"/>
+                        </a:fontRef>
+                      </wps:style>
+                      <wps:txbx>
+                        <w:txbxContent>
+                          <w:p>
+                            <w:r>
+                              <w:t>Self-discovery</w:t>
+                            </w:r>
+                            <w:proofErr w:type="gramStart"/>
+                            <w:r>
+                              <w:rPr>
+                                <w:rFonts w:hint="cs"/>
+                                <w:cs/>
+                              </w:rPr>
+                              <w:t>​</w:t>
+                            </w:r>
+                            <w:r>
+                              <w:rPr>
+                                <w:rFonts w:cstheme="minorBidi" w:hint="cs"/>
+                                <w:cs/>
+                              </w:rPr>
+                              <w:t xml:space="preserve"> </w:t>
+                            </w:r>
+                            <w:r>
+                              <w:t>(</w:t>
+                            </w:r>
+                            <w:proofErr w:type="gramEnd"/>
+                            <w:r>
+                              <w:t xml:space="preserve">year </w:t>
+                            </w:r>
+                            <w:r>
+                              <w:rPr>
+                                <w:rFonts w:cs="DaunPenh"/>
+                              </w:rPr>
+                              <w:t>4-5</w:t>
+                            </w:r>
+                            <w:r>
+                              <w:t>)</w:t>
+                            </w:r>
+                          </w:p>
+                        </w:txbxContent>
+                      </wps:txbx>
+                      <wps:bodyPr rot="0" spcFirstLastPara="0" vertOverflow="overflow" horzOverflow="overflow" vert="horz" wrap="square" lIns="91440" tIns="45720" rIns="91440" bIns="45720" numCol="1" spcCol="0" rtlCol="0" fromWordArt="0" anchor="ctr" anchorCtr="0" forceAA="0" compatLnSpc="1">
+                        <a:prstTxWarp prst="textNoShape">
+                          <a:avLst/>
+                        </a:prstTxWarp>
+                        <a:noAutofit/>
+                      </wps:bodyPr>
+                    </wps:wsp>
+                  </a:graphicData>
+                </a:graphic>
+                <wp14:sizeRelH relativeFrom="margin">
+                  <wp14:pctWidth>0</wp14:pctWidth>
+                </wp14:sizeRelH>
+                <wp14:sizeRelV relativeFrom="margin">
+                  <wp14:pctHeight>0</wp14:pctHeight>
+                </wp14:sizeRelV>
+              </wp:anchor>
+            </w:drawing>
+          </mc:Choice>
+          <mc:Fallback>
+            <w:pict>
+              <v:shape w14:anchorId="50CD3C88" id="Oval Callout 16" o:spid="_x0000_s1027" type="#_x0000_t63" style="position:absolute;margin-left:220.45pt;margin-top:446.25pt;width:181.1pt;height:72.55pt;z-index:251679744;visibility:visible;mso-wrap-style:square;mso-width-percent:0;mso-height-percent:0;mso-wrap-distance-left:9pt;mso-wrap-distance-top:0;mso-wrap-distance-right:9pt;mso-wrap-distance-bottom:0;mso-position-horizontal:absolute;mso-position-horizontal-relative:text;mso-position-vertical:absolute;mso-position-vertical-relative:text;mso-width-percent:0;mso-height-percent:0;mso-width-relative:margin;mso-height-relative:margin;v-text-anchor:middle" o:gfxdata="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" adj="10763,25116" fillcolor="white [3201]" strokecolor="#70ad47 [3209]" strokeweight="1pt">
+                <v:textbox>
+                  <w:txbxContent>
+                    <w:p>
+                      <w:r>
+                        <w:t>Self-discovery</w:t>
+                      </w:r>
+                      <w:proofErr w:type="gramStart"/>
+                      <w:r>
+                        <w:rPr>
+                          <w:rFonts w:hint="cs"/>
+                          <w:cs/>
+                        </w:rPr>
+                        <w:t>​</w:t>
+                      </w:r>
+                      <w:r>
+                        <w:rPr>
+                          <w:rFonts w:cstheme="minorBidi" w:hint="cs"/>
+                          <w:cs/>
+                        </w:rPr>
+                        <w:t xml:space="preserve"> </w:t>
+                      </w:r>
+                      <w:r>
+                        <w:t>(</w:t>
+                      </w:r>
+                      <w:proofErr w:type="gramEnd"/>
+                      <w:r>
+                        <w:t xml:space="preserve">year </w:t>
+                      </w:r>
+                      <w:r>
+                        <w:rPr>
+                          <w:rFonts w:cs="DaunPenh"/>
+                        </w:rPr>
+                        <w:t>4-5</w:t>
+                      </w:r>
+                      <w:r>
+                        <w:t>)</w:t>
+                      </w:r>
+                    </w:p>
+                  </w:txbxContent>
+                </v:textbox>
+              </v:shape>
+            </w:pict>
+          </mc:Fallback>
+        </mc:AlternateContent>
+      </w:r>
+      <w:r>
+        <w:rPr>
+          <w:rFonts w:ascii="Verdana" w:hAnsi="Verdana"/>
+          <w:b/>
+          <w:bCs/>
+          <w:noProof/>
+          <w:sz w:val="24"/>
+          <w:szCs w:val="24"/>
+          <w:lang w:eastAsia="en-US"/>
+        </w:rPr>
+        <mc:AlternateContent>
+          <mc:Choice Requires="wps">
+            <w:drawing>
+              <wp:anchor distT="0" distB="0" distL="114300" distR="114300" simplePos="0" relativeHeight="251675648" behindDoc="0" locked="0" layoutInCell="1" allowOverlap="1" wp14:anchorId="2BEA424E" wp14:editId="54FE7DBB">
+                <wp:simplePos x="0" y="0"/>
+                <wp:positionH relativeFrom="margin">
+                  <wp:align>right</wp:align>
+                </wp:positionH>
+                <wp:positionV relativeFrom="paragraph">
+                  <wp:posOffset>6749952</wp:posOffset>
+                </wp:positionV>
+                <wp:extent cx="2778125" cy="752622"/>
+                <wp:effectExtent l="0" t="0" r="22225" b="28575"/>
+                <wp:wrapNone/>
+                <wp:docPr id="14" name="Text Box 14"/>
+                <wp:cNvGraphicFramePr/>
+                <a:graphic xmlns:a="http://schemas.openxmlformats.org/drawingml/2006/main">
+                  <a:graphicData uri="http://schemas.microsoft.com/office/word/2010/wordprocessingShape">
+                    <wps:wsp>
+                      <wps:cNvSpPr txBox="1"/>
+                      <wps:spPr>
+                        <a:xfrm>
+                          <a:off x="0" y="0"/>
+                          <a:ext cx="2778125" cy="752622"/>
+                        </a:xfrm>
+                        <a:prstGeom prst="rect">
+                          <a:avLst/>
+                        </a:prstGeom>
+                        <a:solidFill>
+                          <a:schemeClr val="lt1"/>
+                        </a:solidFill>
+                        <a:ln w="6350">
+                          <a:solidFill>
+                            <a:prstClr val="black"/>
+                          </a:solidFill>
+                        </a:ln>
+                      </wps:spPr>
+                      <wps:txbx>
+                        <w:txbxContent>
+                          <w:p>
+                            <w:r>
+                              <w:t>Adapt and adjust career paths over time.</w:t>
+                            </w:r>
+                          </w:p>
+                          <w:p>
+                            <w:r>
+                              <w:t>Seeking guidance will keep you motivated.</w:t>
+                            </w:r>
+                          </w:p>
+                        </w:txbxContent>
+                      </wps:txbx>
+                      <wps:bodyPr rot="0" spcFirstLastPara="0" vertOverflow="overflow" horzOverflow="overflow" vert="horz" wrap="square" lIns="91440" tIns="45720" rIns="91440" bIns="45720" numCol="1" spcCol="0" rtlCol="0" fromWordArt="0" anchor="t" anchorCtr="0" forceAA="0" compatLnSpc="1">
+                        <a:prstTxWarp prst="textNoShape">
+                          <a:avLst/>
+                        </a:prstTxWarp>
+                        <a:noAutofit/>
+                      </wps:bodyPr>
+                    </wps:wsp>
+                  </a:graphicData>
+                </a:graphic>
+                <wp14:sizeRelH relativeFrom="margin">
+                  <wp14:pctWidth>0</wp14:pctWidth>
+                </wp14:sizeRelH>
+                <wp14:sizeRelV relativeFrom="margin">
+                  <wp14:pctHeight>0</wp14:pctHeight>
+                </wp14:sizeRelV>
+              </wp:anchor>
+            </w:drawing>
+          </mc:Choice>
+          <mc:Fallback>
+            <w:pict>
+              <v:shapetype w14:anchorId="2BEA424E" id="_x0000_t202" coordsize="21600,21600" o:spt="202" path="m,l,21600r21600,l21600,xe">
+                <v:stroke joinstyle="miter"/>
+                <v:path gradientshapeok="t" o:connecttype="rect"/>
+              </v:shapetype>
+              <v:shape id="Text Box 14" o:spid="_x0000_s1028" type="#_x0000_t202" style="position:absolute;margin-left:167.55pt;margin-top:531.5pt;width:218.75pt;height:59.25pt;z-index:251675648;visibility:visible;mso-wrap-style:square;mso-width-percent:0;mso-height-percent:0;mso-wrap-distance-left:9pt;mso-wrap-distance-top:0;mso-wrap-distance-right:9pt;mso-wrap-distance-bottom:0;mso-position-horizontal:right;mso-position-horizontal-relative:margin;mso-position-vertical:absolute;mso-position-vertical-relative:text;mso-width-percent:0;mso-height-percent:0;mso-width-relative:margin;mso-height-relative:margin;v-text-anchor:top" o:gfxdata="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" fillcolor="white [3201]" strokeweight=".5pt">
+                <v:textbox>
+                  <w:txbxContent>
+                    <w:p>
+                      <w:r>
+                        <w:t>Adapt and adjust career paths over time.</w:t>
+                      </w:r>
+                    </w:p>
+                    <w:p>
+                      <w:r>
+                        <w:t>Seeking guidance will keep you motivated.</w:t>
+                      </w:r>
+                    </w:p>
+                  </w:txbxContent>
+                </v:textbox>
+                <w10:wrap anchorx="margin"/>
+              </v:shape>
+            </w:pict>
+          </mc:Fallback>
+        </mc:AlternateContent>
+      </w:r>
+      <w:r>
+        <w:rPr>
+          <w:rFonts w:ascii="Verdana" w:hAnsi="Verdana"/>
+          <w:b/>
+          <w:bCs/>
+          <w:noProof/>
+          <w:sz w:val="24"/>
+          <w:szCs w:val="24"/>
+          <w:lang w:eastAsia="en-US"/>
+        </w:rPr>
+        <mc:AlternateContent>
+          <mc:Choice Requires="wps">
+            <w:drawing>
+              <wp:anchor distT="0" distB="0" distL="114300" distR="114300" simplePos="0" relativeHeight="251660288" behindDoc="0" locked="0" layoutInCell="1" allowOverlap="1">
+                <wp:simplePos x="0" y="0"/>
+                <wp:positionH relativeFrom="column">
+                  <wp:posOffset>-372550</wp:posOffset>
+                </wp:positionH>
+                <wp:positionV relativeFrom="paragraph">
+                  <wp:posOffset>982882</wp:posOffset>
+                </wp:positionV>
+                <wp:extent cx="2778369" cy="1470074"/>
+                <wp:effectExtent l="0" t="0" r="22225" b="15875"/>
+                <wp:wrapNone/>
+                <wp:docPr id="3" name="Text Box 3"/>
+                <wp:cNvGraphicFramePr/>
+                <a:graphic xmlns:a="http://schemas.openxmlformats.org/drawingml/2006/main">
+                  <a:graphicData uri="http://schemas.microsoft.com/office/word/2010/wordprocessingShape">
+                    <wps:wsp>
+                      <wps:cNvSpPr txBox="1"/>
+                      <wps:spPr>
+                        <a:xfrm>
+                          <a:off x="0" y="0"/>
+                          <a:ext cx="2778369" cy="1470074"/>
+                        </a:xfrm>
+                        <a:prstGeom prst="rect">
+                          <a:avLst/>
+                        </a:prstGeom>
+                        <a:solidFill>
+                          <a:schemeClr val="lt1"/>
+                        </a:solidFill>
+                        <a:ln w="6350">
+                          <a:solidFill>
+                            <a:prstClr val="black"/>
+                          </a:solidFill>
+                        </a:ln>
+                      </wps:spPr>
+                      <wps:txbx>
+                        <w:txbxContent>
+                          <w:p>
+                            <w:r>
+                              <w:t>Suspend study for one year.</w:t>
+                            </w:r>
+                          </w:p>
+                          <w:p>
+                            <w:r>
+                              <w:t>Goals for the next 5 years</w:t>
+                            </w:r>
+                          </w:p>
+                          <w:p>
+                            <w:r>
+                              <w:t>I want to become an IT professional and after 5 years I invite friends or acquaintances to work together as a team that does not work for the company.</w:t>
+                            </w:r>
+                          </w:p>
+                        </w:txbxContent>
+                      </wps:txbx>
+                      <wps:bodyPr rot="0" spcFirstLastPara="0" vertOverflow="overflow" horzOverflow="overflow" vert="horz" wrap="square" lIns="91440" tIns="45720" rIns="91440" bIns="45720" numCol="1" spcCol="0" rtlCol="0" fromWordArt="0" anchor="t" anchorCtr="0" forceAA="0" compatLnSpc="1">
+                        <a:prstTxWarp prst="textNoShape">
+                          <a:avLst/>
+                        </a:prstTxWarp>
+                        <a:noAutofit/>
+                      </wps:bodyPr>
+                    </wps:wsp>
+                  </a:graphicData>
+                </a:graphic>
+                <wp14:sizeRelH relativeFrom="margin">
+                  <wp14:pctWidth>0</wp14:pctWidth>
+                </wp14:sizeRelH>
+                <wp14:sizeRelV relativeFrom="margin">
+                  <wp14:pctHeight>0</wp14:pctHeight>
+                </wp14:sizeRelV>
+              </wp:anchor>
+            </w:drawing>
+          </mc:Choice>
+          <mc:Fallback>
+            <w:pict>
+              <v:shape id="Text Box 3" o:spid="_x0000_s1029" type="#_x0000_t202" style="position:absolute;margin-left:-29.35pt;margin-top:77.4pt;width:218.75pt;height:115.75pt;z-index:251660288;visibility:visible;mso-wrap-style:square;mso-width-percent:0;mso-height-percent:0;mso-wrap-distance-left:9pt;mso-wrap-distance-top:0;mso-wrap-distance-right:9pt;mso-wrap-distance-bottom:0;mso-position-horizontal:absolute;mso-position-horizontal-relative:text;mso-position-vertical:absolute;mso-position-vertical-relative:text;mso-width-percent:0;mso-height-percent:0;mso-width-relative:margin;mso-height-relative:margin;v-text-anchor:top" o:gfxdata="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" fillcolor="white [3201]" strokeweight=".5pt">
+                <v:textbox>
+                  <w:txbxContent>
+                    <w:p>
+                      <w:r>
+                        <w:t>Suspend study for one year.</w:t>
+                      </w:r>
+                    </w:p>
+                    <w:p>
+                      <w:r>
+                        <w:t>Goals for the next 5 years</w:t>
+                      </w:r>
+                    </w:p>
+                    <w:p>
+                      <w:r>
+                        <w:t>I want to become an IT professional and after 5 years I invite friends or acquaintances to work together as a team that does not work for the company.</w:t>
+                      </w:r>
+                    </w:p>
+                  </w:txbxContent>
+                </v:textbox>
+              </v:shape>
+            </w:pict>
+          </mc:Fallback>
+        </mc:AlternateContent>
+      </w:r>
+      <w:r>
+        <w:rPr>
+          <w:rFonts w:ascii="Verdana" w:hAnsi="Verdana"/>
+          <w:b/>
+          <w:bCs/>
+          <w:noProof/>
+          <w:sz w:val="24"/>
+          <w:szCs w:val="24"/>
+          <w:lang w:eastAsia="en-US"/>
+        </w:rPr>
+        <mc:AlternateContent>
+          <mc:Choice Requires="wps">
+            <w:drawing>
+              <wp:anchor distT="0" distB="0" distL="114300" distR="114300" simplePos="0" relativeHeight="251683840" behindDoc="0" locked="0" layoutInCell="1" allowOverlap="1" wp14:anchorId="26C95457" wp14:editId="14B551B8">
+                <wp:simplePos x="0" y="0"/>
+                <wp:positionH relativeFrom="column">
+                  <wp:posOffset>-344267</wp:posOffset>
+                </wp:positionH>
+                <wp:positionV relativeFrom="paragraph">
+                  <wp:posOffset>3036472</wp:posOffset>
+                </wp:positionV>
+                <wp:extent cx="2152015" cy="921385"/>
+                <wp:effectExtent l="19050" t="19050" r="38735" b="164465"/>
+                <wp:wrapNone/>
+                <wp:docPr id="18" name="Oval Callout 18"/>
+                <wp:cNvGraphicFramePr/>
+                <a:graphic xmlns:a="http://schemas.openxmlformats.org/drawingml/2006/main">
+                  <a:graphicData uri="http://schemas.microsoft.com/office/word/2010/wordprocessingShape">
+                    <wps:wsp>
+                      <wps:cNvSpPr/>
+                      <wps:spPr>
+                        <a:xfrm>
+                          <a:off x="0" y="0"/>
+                          <a:ext cx="2152015" cy="921385"/>
+                        </a:xfrm>
+                        <a:prstGeom prst="wedgeEllipseCallout">
+                          <a:avLst>
+                            <a:gd name="adj1" fmla="val -13900"/>
+                            <a:gd name="adj2" fmla="val 65513"/>
+                          </a:avLst>
+                        </a:prstGeom>
+                      </wps:spPr>
+                      <wps:style>
+                        <a:lnRef idx="2">
+                          <a:schemeClr val="accent6"/>
+                        </a:lnRef>
+                        <a:fillRef idx="1">
+                          <a:schemeClr val="lt1"/>
+                        </a:fillRef>
+                        <a:effectRef idx="0">
+                          <a:schemeClr val="accent6"/>
+                        </a:effectRef>
+                        <a:fontRef idx="minor">
+                          <a:schemeClr val="dk1"/>
+                        </a:fontRef>
+                      </wps:style>
+                      <wps:txbx>
+                        <w:txbxContent>
+                          <w:p>
+                            <w:pPr>
+                              <w:jc w:val="center"/>
+                            </w:pPr>
+                            <w:r>
+                              <w:t>Continue studying (year 1-2)</w:t>
+                            </w:r>
+                          </w:p>
+                          <w:p/>
+                        </w:txbxContent>
+                      </wps:txbx>
+                      <wps:bodyPr rot="0" spcFirstLastPara="0" vertOverflow="overflow" horzOverflow="overflow" vert="horz" wrap="square" lIns="91440" tIns="45720" rIns="91440" bIns="45720" numCol="1" spcCol="0" rtlCol="0" fromWordArt="0" anchor="ctr" anchorCtr="0" forceAA="0" compatLnSpc="1">
+                        <a:prstTxWarp prst="textNoShape">
+                          <a:avLst/>
+                        </a:prstTxWarp>
+                        <a:noAutofit/>
+                      </wps:bodyPr>
+                    </wps:wsp>
+                  </a:graphicData>
+                </a:graphic>
+                <wp14:sizeRelH relativeFrom="margin">
+                  <wp14:pctWidth>0</wp14:pctWidth>
+                </wp14:sizeRelH>
+                <wp14:sizeRelV relativeFrom="margin">
+                  <wp14:pctHeight>0</wp14:pctHeight>
+                </wp14:sizeRelV>
+              </wp:anchor>
+            </w:drawing>
+          </mc:Choice>
+          <mc:Fallback>
+            <w:pict>
+              <v:shape w14:anchorId="26C95457" id="Oval Callout 18" o:spid="_x0000_s1030" type="#_x0000_t63" style="position:absolute;margin-left:-27.1pt;margin-top:239.1pt;width:169.45pt;height:72.55pt;z-index:251683840;visibility:visible;mso-wrap-style:square;mso-width-percent:0;mso-height-percent:0;mso-wrap-distance-left:9pt;mso-wrap-distance-top:0;mso-wrap-distance-right:9pt;mso-wrap-distance-bottom:0;mso-position-horizontal:absolute;mso-position-horizontal-relative:text;mso-position-vertical:absolute;mso-position-vertical-relative:text;mso-width-percent:0;mso-height-percent:0;mso-width-relative:margin;mso-height-relative:margin;v-text-anchor:middle" o:gfxdata="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" adj="7798,24951" fillcolor="white [3201]" strokecolor="#70ad47 [3209]" strokeweight="1pt">
+                <v:textbox>
+                  <w:txbxContent>
+                    <w:p>
+                      <w:pPr>
+                        <w:jc w:val="center"/>
+                      </w:pPr>
+                      <w:r>
+                        <w:t>Continue studying (year 1-2)</w:t>
+                      </w:r>
+                    </w:p>
+                    <w:p/>
+                  </w:txbxContent>
+                </v:textbox>
+              </v:shape>
+            </w:pict>
+          </mc:Fallback>
+        </mc:AlternateContent>
+      </w:r>
+      <w:r>
+        <w:rPr>
+          <w:rFonts w:ascii="Verdana" w:hAnsi="Verdana"/>
+          <w:b/>
+          <w:bCs/>
+          <w:noProof/>
+          <w:sz w:val="24"/>
+          <w:szCs w:val="24"/>
+          <w:lang w:eastAsia="en-US"/>
+        </w:rPr>
+        <mc:AlternateContent>
+          <mc:Choice Requires="wps">
+            <w:drawing>
+              <wp:anchor distT="0" distB="0" distL="114300" distR="114300" simplePos="0" relativeHeight="251667456" behindDoc="0" locked="0" layoutInCell="1" allowOverlap="1" wp14:anchorId="5F7459C7" wp14:editId="0DA51644">
+                <wp:simplePos x="0" y="0"/>
+                <wp:positionH relativeFrom="column">
+                  <wp:posOffset>-464185</wp:posOffset>
+                </wp:positionH>
+                <wp:positionV relativeFrom="paragraph">
+                  <wp:posOffset>4162425</wp:posOffset>
+                </wp:positionV>
+                <wp:extent cx="2778125" cy="1505243"/>
+                <wp:effectExtent l="0" t="0" r="22225" b="19050"/>
+                <wp:wrapNone/>
+                <wp:docPr id="8" name="Text Box 8"/>
+                <wp:cNvGraphicFramePr/>
+                <a:graphic xmlns:a="http://schemas.openxmlformats.org/drawingml/2006/main">
+                  <a:graphicData uri="http://schemas.microsoft.com/office/word/2010/wordprocessingShape">
+                    <wps:wsp>
+                      <wps:cNvSpPr txBox="1"/>
+                      <wps:spPr>
+                        <a:xfrm>
+                          <a:off x="0" y="0"/>
+                          <a:ext cx="2778125" cy="1505243"/>
+                        </a:xfrm>
+                        <a:prstGeom prst="rect">
+                          <a:avLst/>
+                        </a:prstGeom>
+                        <a:solidFill>
+                          <a:schemeClr val="lt1"/>
+                        </a:solidFill>
+                        <a:ln w="6350">
+                          <a:solidFill>
+                            <a:prstClr val="black"/>
+                          </a:solidFill>
+                        </a:ln>
+                      </wps:spPr>
+                      <wps:txbx>
+                        <w:txbxContent>
+                          <w:p>
+                            <w:r>
+                              <w:t>Study plan:</w:t>
+                            </w:r>
+                          </w:p>
+                          <w:p>
+                            <w:r>
+                              <w:t>Continuing my college studies, I chose UC</w:t>
+                            </w:r>
+                          </w:p>
+                          <w:p>
+                            <w:r>
+                              <w:t>I can take some courses that interest me</w:t>
+                            </w:r>
+                          </w:p>
+                          <w:p>
+                            <w:r>
+                              <w:t>Work in the morning and study in the evening</w:t>
+                            </w:r>
+                          </w:p>
+                          <w:p/>
+                        </w:txbxContent>
+                      </wps:txbx>
+                      <wps:bodyPr rot="0" spcFirstLastPara="0" vertOverflow="overflow" horzOverflow="overflow" vert="horz" wrap="square" lIns="91440" tIns="45720" rIns="91440" bIns="45720" numCol="1" spcCol="0" rtlCol="0" fromWordArt="0" anchor="t" anchorCtr="0" forceAA="0" compatLnSpc="1">
+                        <a:prstTxWarp prst="textNoShape">
+                          <a:avLst/>
+                        </a:prstTxWarp>
+                        <a:noAutofit/>
+                      </wps:bodyPr>
+                    </wps:wsp>
+                  </a:graphicData>
+                </a:graphic>
+                <wp14:sizeRelH relativeFrom="margin">
+                  <wp14:pctWidth>0</wp14:pctWidth>
+                </wp14:sizeRelH>
+                <wp14:sizeRelV relativeFrom="margin">
+                  <wp14:pctHeight>0</wp14:pctHeight>
+                </wp14:sizeRelV>
+              </wp:anchor>
+            </w:drawing>
+          </mc:Choice>
+          <mc:Fallback>
+            <w:pict>
+              <v:shape w14:anchorId="5F7459C7" id="Text Box 8" o:spid="_x0000_s1031" type="#_x0000_t202" style="position:absolute;margin-left:-36.55pt;margin-top:327.75pt;width:218.75pt;height:118.5pt;z-index:251667456;visibility:visible;mso-wrap-style:square;mso-width-percent:0;mso-height-percent:0;mso-wrap-distance-left:9pt;mso-wrap-distance-top:0;mso-wrap-distance-right:9pt;mso-wrap-distance-bottom:0;mso-position-horizontal:absolute;mso-position-horizontal-relative:text;mso-position-vertical:absolute;mso-position-vertical-relative:text;mso-width-percent:0;mso-height-percent:0;mso-width-relative:margin;mso-height-relative:margin;v-text-anchor:top" o:gfxdata="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" fillcolor="white [3201]" strokeweight=".5pt">
+                <v:textbox>
+                  <w:txbxContent>
+                    <w:p>
+                      <w:r>
+                        <w:t>Study plan:</w:t>
+                      </w:r>
+                    </w:p>
+                    <w:p>
+                      <w:r>
+                        <w:t>Continuing my college studies, I chose UC</w:t>
+                      </w:r>
+                    </w:p>
+                    <w:p>
+                      <w:r>
+                        <w:t>I can take some courses that interest me</w:t>
+                      </w:r>
+                    </w:p>
+                    <w:p>
+                      <w:r>
+                        <w:t>Work in the morning and study in the evening</w:t>
+                      </w:r>
+                    </w:p>
+                    <w:p/>
+                  </w:txbxContent>
+                </v:textbox>
+              </v:shape>
+            </w:pict>
+          </mc:Fallback>
+        </mc:AlternateContent>
+      </w:r>
+      <w:r>
+        <w:rPr>
+          <w:rFonts w:ascii="Verdana" w:hAnsi="Verdana"/>
+          <w:b/>
+          <w:bCs/>
+          <w:noProof/>
+          <w:sz w:val="24"/>
+          <w:szCs w:val="24"/>
+          <w:lang w:eastAsia="en-US"/>
+        </w:rPr>
+        <mc:AlternateContent>
+          <mc:Choice Requires="wps">
+            <w:drawing>
+              <wp:anchor distT="0" distB="0" distL="114300" distR="114300" simplePos="0" relativeHeight="251677696" behindDoc="0" locked="0" layoutInCell="1" allowOverlap="1" wp14:anchorId="4C7D46AB" wp14:editId="7D0CDC7E">
+                <wp:simplePos x="0" y="0"/>
+                <wp:positionH relativeFrom="column">
+                  <wp:posOffset>4283465</wp:posOffset>
+                </wp:positionH>
+                <wp:positionV relativeFrom="paragraph">
+                  <wp:posOffset>3008923</wp:posOffset>
+                </wp:positionV>
+                <wp:extent cx="2039620" cy="815340"/>
+                <wp:effectExtent l="19050" t="19050" r="36830" b="137160"/>
+                <wp:wrapNone/>
+                <wp:docPr id="15" name="Oval Callout 15"/>
+                <wp:cNvGraphicFramePr/>
+                <a:graphic xmlns:a="http://schemas.openxmlformats.org/drawingml/2006/main">
+                  <a:graphicData uri="http://schemas.microsoft.com/office/word/2010/wordprocessingShape">
+                    <wps:wsp>
+                      <wps:cNvSpPr/>
+                      <wps:spPr>
+                        <a:xfrm>
+                          <a:off x="0" y="0"/>
+                          <a:ext cx="2039620" cy="815340"/>
+                        </a:xfrm>
+                        <a:prstGeom prst="wedgeEllipseCallout">
+                          <a:avLst>
+                            <a:gd name="adj1" fmla="val -17915"/>
+                            <a:gd name="adj2" fmla="val 63161"/>
+                          </a:avLst>
+                        </a:prstGeom>
+                      </wps:spPr>
+                      <wps:style>
+                        <a:lnRef idx="2">
+                          <a:schemeClr val="accent6"/>
+                        </a:lnRef>
+                        <a:fillRef idx="1">
+                          <a:schemeClr val="lt1"/>
+                        </a:fillRef>
+                        <a:effectRef idx="0">
+                          <a:schemeClr val="accent6"/>
+                        </a:effectRef>
+                        <a:fontRef idx="minor">
+                          <a:schemeClr val="dk1"/>
+                        </a:fontRef>
+                      </wps:style>
+                      <wps:txbx>
+                        <w:txbxContent>
+                          <w:p>
+                            <w:pPr>
+                              <w:jc w:val="center"/>
+                            </w:pPr>
+                            <w:r>
+                              <w:t>Activities and Networks (Years 3-4)</w:t>
+                            </w:r>
+                          </w:p>
+                          <w:p>
+                            <w:pPr>
+                              <w:jc w:val="center"/>
+                            </w:pPr>
+                          </w:p>
+                        </w:txbxContent>
+                      </wps:txbx>
+                      <wps:bodyPr rot="0" spcFirstLastPara="0" vertOverflow="overflow" horzOverflow="overflow" vert="horz" wrap="square" lIns="91440" tIns="45720" rIns="91440" bIns="45720" numCol="1" spcCol="0" rtlCol="0" fromWordArt="0" anchor="ctr" anchorCtr="0" forceAA="0" compatLnSpc="1">
+                        <a:prstTxWarp prst="textNoShape">
+                          <a:avLst/>
+                        </a:prstTxWarp>
+                        <a:noAutofit/>
+                      </wps:bodyPr>
+                    </wps:wsp>
+                  </a:graphicData>
+                </a:graphic>
+                <wp14:sizeRelH relativeFrom="margin">
+                  <wp14:pctWidth>0</wp14:pctWidth>
+                </wp14:sizeRelH>
+                <wp14:sizeRelV relativeFrom="margin">
+                  <wp14:pctHeight>0</wp14:pctHeight>
+                </wp14:sizeRelV>
+              </wp:anchor>
+            </w:drawing>
+          </mc:Choice>
+          <mc:Fallback>
+            <w:pict>
+              <v:shape w14:anchorId="4C7D46AB" id="Oval Callout 15" o:spid="_x0000_s1032" type="#_x0000_t63" style="position:absolute;margin-left:337.3pt;margin-top:236.9pt;width:160.6pt;height:64.2pt;z-index:251677696;visibility:visible;mso-wrap-style:square;mso-width-percent:0;mso-height-percent:0;mso-wrap-distance-left:9pt;mso-wrap-distance-top:0;mso-wrap-distance-right:9pt;mso-wrap-distance-bottom:0;mso-position-horizontal:absolute;mso-position-horizontal-relative:text;mso-position-vertical:absolute;mso-position-vertical-relative:text;mso-width-percent:0;mso-height-percent:0;mso-width-relative:margin;mso-height-relative:margin;v-text-anchor:middle" o:gfxdata="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" adj="6930,24443" fillcolor="white [3201]" strokecolor="#70ad47 [3209]" strokeweight="1pt">
+                <v:textbox>
+                  <w:txbxContent>
+                    <w:p>
+                      <w:pPr>
+                        <w:jc w:val="center"/>
+                      </w:pPr>
+                      <w:r>
+                        <w:t>Activities and Networks (Years 3-4)</w:t>
+                      </w:r>
+                    </w:p>
+                    <w:p>
+                      <w:pPr>
+                        <w:jc w:val="center"/>
+                      </w:pPr>
+                    </w:p>
+                  </w:txbxContent>
+                </v:textbox>
+              </v:shape>
+            </w:pict>
+          </mc:Fallback>
+        </mc:AlternateContent>
+      </w:r>
+      <w:r>
+        <w:rPr>
+          <w:rFonts w:ascii="Verdana" w:hAnsi="Verdana"/>
+          <w:b/>
+          <w:bCs/>
+          <w:noProof/>
+          <w:sz w:val="24"/>
+          <w:szCs w:val="24"/>
+          <w:lang w:eastAsia="en-US"/>
+        </w:rPr>
+        <mc:AlternateContent>
+          <mc:Choice Requires="wps">
+            <w:drawing>
+              <wp:anchor distT="0" distB="0" distL="114300" distR="114300" simplePos="0" relativeHeight="251672576" behindDoc="0" locked="0" layoutInCell="1" allowOverlap="1" wp14:anchorId="5CA1D22E" wp14:editId="47091630">
+                <wp:simplePos x="0" y="0"/>
+                <wp:positionH relativeFrom="column">
+                  <wp:posOffset>3523957</wp:posOffset>
+                </wp:positionH>
+                <wp:positionV relativeFrom="paragraph">
+                  <wp:posOffset>3965526</wp:posOffset>
+                </wp:positionV>
+                <wp:extent cx="2778125" cy="1124878"/>
+                <wp:effectExtent l="0" t="0" r="22225" b="18415"/>
+                <wp:wrapNone/>
+                <wp:docPr id="12" name="Text Box 12"/>
+                <wp:cNvGraphicFramePr/>
+                <a:graphic xmlns:a="http://schemas.openxmlformats.org/drawingml/2006/main">
+                  <a:graphicData uri="http://schemas.microsoft.com/office/word/2010/wordprocessingShape">
+                    <wps:wsp>
+                      <wps:cNvSpPr txBox="1"/>
+                      <wps:spPr>
+                        <a:xfrm>
+                          <a:off x="0" y="0"/>
+                          <a:ext cx="2778125" cy="1124878"/>
+                        </a:xfrm>
+                        <a:prstGeom prst="rect">
+                          <a:avLst/>
+                        </a:prstGeom>
+                        <a:solidFill>
+                          <a:schemeClr val="lt1"/>
+                        </a:solidFill>
+                        <a:ln w="6350">
+                          <a:solidFill>
+                            <a:prstClr val="black"/>
+                          </a:solidFill>
+                        </a:ln>
+                      </wps:spPr>
+                      <wps:txbx>
+                        <w:txbxContent>
+                          <w:p>
+                            <w:r>
+                              <w:t>Build more relationships because it is a network that helps me find a job faster.</w:t>
+                            </w:r>
+                          </w:p>
+                          <w:p>
+                            <w:r>
+                              <w:t>Seek opportunities and seize opportunities</w:t>
+                            </w:r>
+                          </w:p>
+                          <w:p>
+                            <w:r>
+                              <w:t>Assessing and correcting what one lacks.</w:t>
+                            </w:r>
+                          </w:p>
+                        </w:txbxContent>
+                      </wps:txbx>
+                      <wps:bodyPr rot="0" spcFirstLastPara="0" vertOverflow="overflow" horzOverflow="overflow" vert="horz" wrap="square" lIns="91440" tIns="45720" rIns="91440" bIns="45720" numCol="1" spcCol="0" rtlCol="0" fromWordArt="0" anchor="t" anchorCtr="0" forceAA="0" compatLnSpc="1">
+                        <a:prstTxWarp prst="textNoShape">
+                          <a:avLst/>
+                        </a:prstTxWarp>
+                        <a:noAutofit/>
+                      </wps:bodyPr>
+                    </wps:wsp>
+                  </a:graphicData>
+                </a:graphic>
+                <wp14:sizeRelH relativeFrom="margin">
+                  <wp14:pctWidth>0</wp14:pctWidth>
+                </wp14:sizeRelH>
+                <wp14:sizeRelV relativeFrom="margin">
+                  <wp14:pctHeight>0</wp14:pctHeight>
+                </wp14:sizeRelV>
+              </wp:anchor>
+            </w:drawing>
+          </mc:Choice>
+          <mc:Fallback>
+            <w:pict>
+              <v:shape w14:anchorId="5CA1D22E" id="Text Box 12" o:spid="_x0000_s1033" type="#_x0000_t202" style="position:absolute;margin-left:277.5pt;margin-top:312.25pt;width:218.75pt;height:88.55pt;z-index:251672576;visibility:visible;mso-wrap-style:square;mso-width-percent:0;mso-height-percent:0;mso-wrap-distance-left:9pt;mso-wrap-distance-top:0;mso-wrap-distance-right:9pt;mso-wrap-distance-bottom:0;mso-position-horizontal:absolute;mso-position-horizontal-relative:text;mso-position-vertical:absolute;mso-position-vertical-relative:text;mso-width-percent:0;mso-height-percent:0;mso-width-relative:margin;mso-height-relative:margin;v-text-anchor:top" o:gfxdata="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" fillcolor="white [3201]" strokeweight=".5pt">
+                <v:textbox>
+                  <w:txbxContent>
+                    <w:p>
+                      <w:r>
+                        <w:t>Build more relationships because it is a network that helps me find a job faster.</w:t>
+                      </w:r>
+                    </w:p>
+                    <w:p>
+                      <w:r>
+                        <w:t>Seek opportunities and seize opportunities</w:t>
+                      </w:r>
+                    </w:p>
+                    <w:p>
+                      <w:r>
+                        <w:t>Assessing and correcting what one lacks.</w:t>
+                      </w:r>
+                    </w:p>
+                  </w:txbxContent>
+                </v:textbox>
+              </v:shape>
+            </w:pict>
+          </mc:Fallback>
+        </mc:AlternateContent>
+      </w:r>
+      <w:r>
+        <w:rPr>
+          <w:rFonts w:ascii="Verdana" w:hAnsi="Verdana"/>
+          <w:b/>
+          <w:bCs/>
+          <w:noProof/>
+          <w:sz w:val="24"/>
+          <w:szCs w:val="24"/>
+          <w:lang w:eastAsia="en-US"/>
+        </w:rPr>
+        <mc:AlternateContent>
+          <mc:Choice Requires="wps">
+            <w:drawing>
+              <wp:anchor distT="0" distB="0" distL="114300" distR="114300" simplePos="0" relativeHeight="251681792" behindDoc="0" locked="0" layoutInCell="1" allowOverlap="1" wp14:anchorId="6A5F8245" wp14:editId="6D158C65">
+                <wp:simplePos x="0" y="0"/>
+                <wp:positionH relativeFrom="column">
+                  <wp:posOffset>4176346</wp:posOffset>
+                </wp:positionH>
+                <wp:positionV relativeFrom="paragraph">
+                  <wp:posOffset>249848</wp:posOffset>
+                </wp:positionV>
+                <wp:extent cx="2039815" cy="815926"/>
+                <wp:effectExtent l="19050" t="19050" r="36830" b="251460"/>
+                <wp:wrapNone/>
+                <wp:docPr id="17" name="Oval Callout 17"/>
+                <wp:cNvGraphicFramePr/>
+                <a:graphic xmlns:a="http://schemas.openxmlformats.org/drawingml/2006/main">
+                  <a:graphicData uri="http://schemas.microsoft.com/office/word/2010/wordprocessingShape">
+                    <wps:wsp>
+                      <wps:cNvSpPr/>
+                      <wps:spPr>
+                        <a:xfrm>
+                          <a:off x="0" y="0"/>
+                          <a:ext cx="2039815" cy="815926"/>
+                        </a:xfrm>
+                        <a:prstGeom prst="wedgeEllipseCallout">
+                          <a:avLst>
+                            <a:gd name="adj1" fmla="val -22398"/>
+                            <a:gd name="adj2" fmla="val 76964"/>
+                          </a:avLst>
+                        </a:prstGeom>
+                      </wps:spPr>
+                      <wps:style>
+                        <a:lnRef idx="2">
+                          <a:schemeClr val="accent6"/>
+                        </a:lnRef>
+                        <a:fillRef idx="1">
+                          <a:schemeClr val="lt1"/>
+                        </a:fillRef>
+                        <a:effectRef idx="0">
+                          <a:schemeClr val="accent6"/>
+                        </a:effectRef>
+                        <a:fontRef idx="minor">
+                          <a:schemeClr val="dk1"/>
+                        </a:fontRef>
+                      </wps:style>
+                      <wps:txbx>
+                        <w:txbxContent>
+                          <w:p>
+                            <w:pPr>
+                              <w:jc w:val="center"/>
+                            </w:pPr>
+                            <w:r>
+                              <w:t>Skills Development (Years 2</w:t>
+                            </w:r>
+                            <w:r>
+                              <w:t>-3)</w:t>
+                            </w:r>
+                          </w:p>
+                          <w:p>
+                            <w:pPr>
+                              <w:jc w:val="center"/>
+                            </w:pPr>
+                          </w:p>
+                        </w:txbxContent>
+                      </wps:txbx>
+                      <wps:bodyPr rot="0" spcFirstLastPara="0" vertOverflow="overflow" horzOverflow="overflow" vert="horz" wrap="square" lIns="91440" tIns="45720" rIns="91440" bIns="45720" numCol="1" spcCol="0" rtlCol="0" fromWordArt="0" anchor="ctr" anchorCtr="0" forceAA="0" compatLnSpc="1">
+                        <a:prstTxWarp prst="textNoShape">
+                          <a:avLst/>
+                        </a:prstTxWarp>
+                        <a:noAutofit/>
+                      </wps:bodyPr>
+                    </wps:wsp>
+                  </a:graphicData>
+                </a:graphic>
+                <wp14:sizeRelH relativeFrom="margin">
+                  <wp14:pctWidth>0</wp14:pctWidth>
+                </wp14:sizeRelH>
+                <wp14:sizeRelV relativeFrom="margin">
+                  <wp14:pctHeight>0</wp14:pctHeight>
+                </wp14:sizeRelV>
+              </wp:anchor>
+            </w:drawing>
+          </mc:Choice>
+          <mc:Fallback>
+            <w:pict>
+              <v:shape w14:anchorId="6A5F8245" id="Oval Callout 17" o:spid="_x0000_s1034" type="#_x0000_t63" style="position:absolute;margin-left:328.85pt;margin-top:19.65pt;width:160.6pt;height:64.25pt;z-index:251681792;visibility:visible;mso-wrap-style:square;mso-width-percent:0;mso-height-percent:0;mso-wrap-distance-left:9pt;mso-wrap-distance-top:0;mso-wrap-distance-right:9pt;mso-wrap-distance-bottom:0;mso-position-horizontal:absolute;mso-position-horizontal-relative:text;mso-position-vertical:absolute;mso-position-vertical-relative:text;mso-width-percent:0;mso-height-percent:0;mso-width-relative:margin;mso-height-relative:margin;v-text-anchor:middle" o:gfxdata="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" adj="5962,27424" fillcolor="white [3201]" strokecolor="#70ad47 [3209]" strokeweight="1pt">
+                <v:textbox>
+                  <w:txbxContent>
+                    <w:p>
+                      <w:pPr>
+                        <w:jc w:val="center"/>
+                      </w:pPr>
+                      <w:r>
+                        <w:t>Skills Development (Years 2</w:t>
+                      </w:r>
+                      <w:r>
+                        <w:t>-3)</w:t>
+                      </w:r>
+                    </w:p>
+                    <w:p>
+                      <w:pPr>
+                        <w:jc w:val="center"/>
+                      </w:pPr>
+                    </w:p>
+                  </w:txbxContent>
+                </v:textbox>
+              </v:shape>
+            </w:pict>
+          </mc:Fallback>
+        </mc:AlternateContent>
+      </w:r>
+      <w:r>
+        <w:rPr>
+          <w:rFonts w:ascii="Verdana" w:hAnsi="Verdana"/>
+          <w:b/>
+          <w:bCs/>
+          <w:noProof/>
+          <w:sz w:val="24"/>
+          <w:szCs w:val="24"/>
+          <w:lang w:eastAsia="en-US"/>
+        </w:rPr>
+        <mc:AlternateContent>
+          <mc:Choice Requires="wps">
+            <w:drawing>
+              <wp:anchor distT="0" distB="0" distL="114300" distR="114300" simplePos="0" relativeHeight="251665408" behindDoc="0" locked="0" layoutInCell="1" allowOverlap="1" wp14:anchorId="1DD5CFAB" wp14:editId="2E8C95E2">
+                <wp:simplePos x="0" y="0"/>
+                <wp:positionH relativeFrom="column">
+                  <wp:posOffset>3326716</wp:posOffset>
+                </wp:positionH>
+                <wp:positionV relativeFrom="paragraph">
+                  <wp:posOffset>1306683</wp:posOffset>
+                </wp:positionV>
+                <wp:extent cx="3235325" cy="1174652"/>
+                <wp:effectExtent l="0" t="0" r="22225" b="26035"/>
+                <wp:wrapNone/>
+                <wp:docPr id="7" name="Text Box 7"/>
+                <wp:cNvGraphicFramePr/>
+                <a:graphic xmlns:a="http://schemas.openxmlformats.org/drawingml/2006/main">
+                  <a:graphicData uri="http://schemas.microsoft.com/office/word/2010/wordprocessingShape">
+                    <wps:wsp>
+                      <wps:cNvSpPr txBox="1"/>
+                      <wps:spPr>
+                        <a:xfrm>
+                          <a:off x="0" y="0"/>
+                          <a:ext cx="3235325" cy="1174652"/>
+                        </a:xfrm>
+                        <a:prstGeom prst="rect">
+                          <a:avLst/>
+                        </a:prstGeom>
+                        <a:solidFill>
+                          <a:schemeClr val="lt1"/>
+                        </a:solidFill>
+                        <a:ln w="6350">
+                          <a:solidFill>
+                            <a:prstClr val="black"/>
+                          </a:solidFill>
+                        </a:ln>
+                      </wps:spPr>
+                      <wps:txbx>
+                        <w:txbxContent>
+                          <w:p>
+                            <w:r>
+                              <w:t>Improve hard skills such as new language needed in IT skills.</w:t>
+                            </w:r>
+                          </w:p>
+                          <w:p>
+                            <w:r>
+                              <w:t>Improve soft skills such as Communication, teamwork, Speaking skills, problem-solving, adaptability, and responsibility.</w:t>
+                            </w:r>
+                          </w:p>
+                        </w:txbxContent>
+                      </wps:txbx>
+                      <wps:bodyPr rot="0" spcFirstLastPara="0" vertOverflow="overflow" horzOverflow="overflow" vert="horz" wrap="square" lIns="91440" tIns="45720" rIns="91440" bIns="45720" numCol="1" spcCol="0" rtlCol="0" fromWordArt="0" anchor="t" anchorCtr="0" forceAA="0" compatLnSpc="1">
+                        <a:prstTxWarp prst="textNoShape">
+                          <a:avLst/>
+                        </a:prstTxWarp>
+                        <a:noAutofit/>
+                      </wps:bodyPr>
+                    </wps:wsp>
+                  </a:graphicData>
+                </a:graphic>
+                <wp14:sizeRelH relativeFrom="margin">
+                  <wp14:pctWidth>0</wp14:pctWidth>
+                </wp14:sizeRelH>
+                <wp14:sizeRelV relativeFrom="margin">
+                  <wp14:pctHeight>0</wp14:pctHeight>
+                </wp14:sizeRelV>
+              </wp:anchor>
+            </w:drawing>
+          </mc:Choice>
+          <mc:Fallback>
+            <w:pict>
+              <v:shape w14:anchorId="1DD5CFAB" id="Text Box 7" o:spid="_x0000_s1035" type="#_x0000_t202" style="position:absolute;margin-left:261.95pt;margin-top:102.9pt;width:254.75pt;height:92.5pt;z-index:251665408;visibility:visible;mso-wrap-style:square;mso-width-percent:0;mso-height-percent:0;mso-wrap-distance-left:9pt;mso-wrap-distance-top:0;mso-wrap-distance-right:9pt;mso-wrap-distance-bottom:0;mso-position-horizontal:absolute;mso-position-horizontal-relative:text;mso-position-vertical:absolute;mso-position-vertical-relative:text;mso-width-percent:0;mso-height-percent:0;mso-width-relative:margin;mso-height-relative:margin;v-text-anchor:top" o:gfxdata="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" fillcolor="white [3201]" strokeweight=".5pt">
+                <v:textbox>
+                  <w:txbxContent>
+                    <w:p>
+                      <w:r>
+                        <w:t>Improve hard skills such as new language needed in IT skills.</w:t>
+                      </w:r>
+                    </w:p>
+                    <w:p>
+                      <w:r>
+                        <w:t>Improve soft skills such as Communication, teamwork, Speaking skills, problem-solving, adaptability, and responsibility.</w:t>
+                      </w:r>
+                    </w:p>
+                  </w:txbxContent>
+                </v:textbox>
+              </v:shape>
+            </w:pict>
+          </mc:Fallback>
+        </mc:AlternateContent>
+      </w:r>
       <w:r>
         <w:rPr>
           <w:rFonts w:ascii="Verdana" w:hAnsi="Verdana"/>
@@ -277,6 +1592,8 @@
         </w:rPr>
         <w:br w:type="page"/>
       </w:r>
+      <w:bookmarkStart w:id="0" w:name="_GoBack"/>
+      <w:bookmarkEnd w:id="0"/>
     </w:p>
     <w:p>
       <w:pPr>
@@ -384,7 +1701,65 @@
                 <w:sz w:val="24"/>
                 <w:szCs w:val="24"/>
               </w:rPr>
-              <w:t>My professional goal in five years I want to be a data any line and UX/UI design.</w:t>
+              <w:t xml:space="preserve">My five-year career goal is to become a back-end developer because after graduating from PNC I was looking for a job. The first job I did was as a front-end developer. </w:t>
+            </w:r>
+            <w:r>
+              <w:rPr>
+                <w:rFonts w:ascii="Verdana" w:hAnsi="Verdana"/>
+                <w:sz w:val="24"/>
+                <w:szCs w:val="24"/>
+              </w:rPr>
+              <w:t>While</w:t>
+            </w:r>
+            <w:r>
+              <w:rPr>
+                <w:rFonts w:ascii="Verdana" w:hAnsi="Verdana"/>
+                <w:sz w:val="24"/>
+                <w:szCs w:val="24"/>
+              </w:rPr>
+              <w:t xml:space="preserve"> working as a front-end developer, I was experienced and proficient in this job, and I switched back to being a back-end developer. That change was </w:t>
+            </w:r>
+            <w:r>
+              <w:rPr>
+                <w:rFonts w:ascii="Verdana" w:hAnsi="Verdana"/>
+                <w:sz w:val="24"/>
+                <w:szCs w:val="24"/>
+              </w:rPr>
+              <w:t>creating a challenge for myself and changing</w:t>
+            </w:r>
+            <w:r>
+              <w:rPr>
+                <w:rFonts w:ascii="Verdana" w:hAnsi="Verdana"/>
+                <w:sz w:val="24"/>
+                <w:szCs w:val="24"/>
+              </w:rPr>
+              <w:t xml:space="preserve"> the experience. </w:t>
+            </w:r>
+            <w:proofErr w:type="gramStart"/>
+            <w:r>
+              <w:rPr>
+                <w:rFonts w:ascii="Verdana" w:hAnsi="Verdana"/>
+                <w:sz w:val="24"/>
+                <w:szCs w:val="24"/>
+              </w:rPr>
+              <w:t>and</w:t>
+            </w:r>
+            <w:proofErr w:type="gramEnd"/>
+            <w:r>
+              <w:rPr>
+                <w:rFonts w:ascii="Verdana" w:hAnsi="Verdana"/>
+                <w:sz w:val="24"/>
+                <w:szCs w:val="24"/>
+              </w:rPr>
+              <w:t xml:space="preserve"> to become a full-fledged developer, both front-end and back-end</w:t>
+            </w:r>
+            <w:r>
+              <w:rPr>
+                <w:rFonts w:ascii="Verdana" w:hAnsi="Verdana"/>
+                <w:sz w:val="24"/>
+                <w:szCs w:val="24"/>
+              </w:rPr>
+              <w:t>.</w:t>
             </w:r>
           </w:p>
           <w:p>
@@ -435,13 +1810,156 @@
           </w:tcPr>
           <w:p>
             <w:pPr>
-              <w:jc w:val="center"/>
               <w:rPr>
                 <w:rFonts w:ascii="Verdana" w:hAnsi="Verdana"/>
                 <w:sz w:val="24"/>
                 <w:szCs w:val="24"/>
               </w:rPr>
             </w:pPr>
+            <w:r>
+              <w:rPr>
+                <w:rFonts w:ascii="Verdana" w:hAnsi="Verdana"/>
+                <w:sz w:val="24"/>
+                <w:szCs w:val="24"/>
+              </w:rPr>
+              <w:t>Strengths:</w:t>
+            </w:r>
+          </w:p>
+          <w:p>
+            <w:pPr>
+              <w:pStyle w:val="ListParagraph"/>
+              <w:numPr>
+                <w:ilvl w:val="0"/>
+                <w:numId w:val="18"/>
+              </w:numPr>
+              <w:rPr>
+                <w:rFonts w:ascii="Verdana" w:hAnsi="Verdana"/>
+                <w:sz w:val="24"/>
+                <w:szCs w:val="24"/>
+              </w:rPr>
+            </w:pPr>
+            <w:r>
+              <w:rPr>
+                <w:rFonts w:ascii="Verdana" w:hAnsi="Verdana"/>
+                <w:sz w:val="24"/>
+                <w:szCs w:val="24"/>
+              </w:rPr>
+              <w:t>Attention and detail-oriented</w:t>
+            </w:r>
+          </w:p>
+          <w:p>
+            <w:pPr>
+              <w:pStyle w:val="ListParagraph"/>
+              <w:numPr>
+                <w:ilvl w:val="0"/>
+                <w:numId w:val="18"/>
+              </w:numPr>
+              <w:rPr>
+                <w:rFonts w:ascii="Verdana" w:hAnsi="Verdana"/>
+                <w:sz w:val="24"/>
+                <w:szCs w:val="24"/>
+              </w:rPr>
+            </w:pPr>
+            <w:r>
+              <w:rPr>
+                <w:rFonts w:ascii="Verdana" w:hAnsi="Verdana"/>
+                <w:sz w:val="24"/>
+                <w:szCs w:val="24"/>
+              </w:rPr>
+              <w:t>Patience is struggling at work.</w:t>
+            </w:r>
+          </w:p>
+          <w:p>
+            <w:pPr>
+              <w:pStyle w:val="ListParagraph"/>
+              <w:numPr>
+                <w:ilvl w:val="0"/>
+                <w:numId w:val="18"/>
+              </w:numPr>
+              <w:rPr>
+                <w:rFonts w:ascii="Verdana" w:hAnsi="Verdana"/>
+                <w:sz w:val="24"/>
+                <w:szCs w:val="24"/>
+              </w:rPr>
+            </w:pPr>
+            <w:r>
+              <w:rPr>
+                <w:rFonts w:ascii="Verdana" w:hAnsi="Verdana"/>
+                <w:sz w:val="24"/>
+                <w:szCs w:val="24"/>
+              </w:rPr>
+              <w:t>Collaboration There is good collaboration in work as teamwork.</w:t>
+            </w:r>
+          </w:p>
+          <w:p>
+            <w:pPr>
+              <w:pStyle w:val="ListParagraph"/>
+              <w:numPr>
+                <w:ilvl w:val="0"/>
+                <w:numId w:val="18"/>
+              </w:numPr>
+              <w:rPr>
+                <w:rFonts w:ascii="Verdana" w:hAnsi="Verdana"/>
+                <w:sz w:val="24"/>
+                <w:szCs w:val="24"/>
+              </w:rPr>
+            </w:pPr>
+            <w:r>
+              <w:rPr>
+                <w:rFonts w:ascii="Verdana" w:hAnsi="Verdana"/>
+                <w:sz w:val="24"/>
+                <w:szCs w:val="24"/>
+              </w:rPr>
+              <w:t>Be creative at work.</w:t>
+            </w:r>
+          </w:p>
+          <w:p>
+            <w:pPr>
+              <w:pStyle w:val="ListParagraph"/>
+              <w:numPr>
+                <w:ilvl w:val="0"/>
+                <w:numId w:val="18"/>
+              </w:numPr>
+              <w:rPr>
+                <w:rFonts w:ascii="Verdana" w:hAnsi="Verdana"/>
+                <w:sz w:val="24"/>
+                <w:szCs w:val="24"/>
+              </w:rPr>
+            </w:pPr>
+            <w:r>
+              <w:rPr>
+                <w:rFonts w:ascii="Verdana" w:hAnsi="Verdana"/>
+                <w:sz w:val="24"/>
+                <w:szCs w:val="24"/>
+              </w:rPr>
+              <w:t>Hard-working I try to do my best</w:t>
+            </w:r>
+          </w:p>
+          <w:p>
+            <w:pPr>
+              <w:rPr>
+                <w:rFonts w:ascii="Verdana" w:hAnsi="Verdana"/>
+                <w:sz w:val="24"/>
+                <w:szCs w:val="24"/>
+              </w:rPr>
+            </w:pPr>
+          </w:p>
+          <w:p>
+            <w:pPr>
+              <w:rPr>
+                <w:rFonts w:ascii="Verdana" w:hAnsi="Verdana"/>
+                <w:sz w:val="24"/>
+                <w:szCs w:val="24"/>
+              </w:rPr>
+            </w:pPr>
+            <w:r>
+              <w:rPr>
+                <w:rFonts w:ascii="Verdana" w:hAnsi="Verdana"/>
+                <w:sz w:val="24"/>
+                <w:szCs w:val="24"/>
+              </w:rPr>
+              <w:t>Weaknesses:</w:t>
+            </w:r>
           </w:p>
           <w:p>
             <w:pPr>
@@ -462,63 +1980,8 @@
                 <w:sz w:val="24"/>
                 <w:szCs w:val="24"/>
               </w:rPr>
-              <w:t xml:space="preserve">My strengths is : </w:t>
-            </w:r>
-          </w:p>
-          <w:p>
-            <w:pPr>
-              <w:pStyle w:val="ListParagraph"/>
-              <w:numPr>
-                <w:ilvl w:val="0"/>
-                <w:numId w:val="19"/>
-              </w:numPr>
-              <w:rPr>
-                <w:rFonts w:ascii="Verdana" w:hAnsi="Verdana"/>
-                <w:sz w:val="24"/>
-                <w:szCs w:val="24"/>
-              </w:rPr>
-            </w:pPr>
-            <w:r>
-              <w:rPr>
-                <w:rFonts w:ascii="Verdana" w:hAnsi="Verdana"/>
-                <w:sz w:val="24"/>
-                <w:szCs w:val="24"/>
-              </w:rPr>
-              <w:t>Soft skill: control feeling, help, and open my mind to all people, shearing.</w:t>
-            </w:r>
-          </w:p>
-          <w:p>
-            <w:pPr>
-              <w:pStyle w:val="ListParagraph"/>
-              <w:numPr>
-                <w:ilvl w:val="0"/>
-                <w:numId w:val="19"/>
-              </w:numPr>
-              <w:rPr>
-                <w:rFonts w:ascii="Verdana" w:hAnsi="Verdana"/>
-                <w:sz w:val="24"/>
-                <w:szCs w:val="24"/>
-              </w:rPr>
-            </w:pPr>
-            <w:r>
-              <w:rPr>
-                <w:rFonts w:ascii="Verdana" w:hAnsi="Verdana"/>
-                <w:sz w:val="24"/>
-                <w:szCs w:val="24"/>
-              </w:rPr>
-              <w:t>Hard skill: database, html, design mock up, bootstrap.</w:t>
-            </w:r>
-          </w:p>
-          <w:p>
-            <w:pPr>
-              <w:pStyle w:val="ListParagraph"/>
-              <w:ind w:left="1440"/>
-              <w:rPr>
-                <w:rFonts w:ascii="Verdana" w:hAnsi="Verdana"/>
-                <w:sz w:val="24"/>
-                <w:szCs w:val="24"/>
-              </w:rPr>
-            </w:pPr>
+              <w:t>Do not like to compete</w:t>
+            </w:r>
           </w:p>
           <w:p>
             <w:pPr>
@@ -539,7 +2002,7 @@
                 <w:sz w:val="24"/>
                 <w:szCs w:val="24"/>
               </w:rPr>
-              <w:t xml:space="preserve">My weaknesses is </w:t>
+              <w:t>Don’t like to talk a lot, there is a reason that I cannot communicate with other people</w:t>
             </w:r>
           </w:p>
           <w:p>
@@ -547,7 +2010,7 @@
               <w:pStyle w:val="ListParagraph"/>
               <w:numPr>
                 <w:ilvl w:val="0"/>
-                <w:numId w:val="18"/>
+                <w:numId w:val="17"/>
               </w:numPr>
               <w:rPr>
                 <w:rFonts w:ascii="Verdana" w:hAnsi="Verdana"/>
@@ -561,23 +2024,7 @@
                 <w:sz w:val="24"/>
                 <w:szCs w:val="24"/>
               </w:rPr>
-              <w:t xml:space="preserve">Soft </w:t>
-            </w:r>
-            <w:r>
-              <w:rPr>
-                <w:rFonts w:ascii="Verdana" w:hAnsi="Verdana"/>
-                <w:sz w:val="24"/>
-                <w:szCs w:val="24"/>
-              </w:rPr>
-              <w:t>skill</w:t>
-            </w:r>
-            <w:r>
-              <w:rPr>
-                <w:rFonts w:ascii="Verdana" w:hAnsi="Verdana"/>
-                <w:sz w:val="24"/>
-                <w:szCs w:val="24"/>
-              </w:rPr>
-              <w:t>: communication, ask, friendly.</w:t>
+              <w:t>Limited experience in tasks never done</w:t>
             </w:r>
           </w:p>
           <w:p>
@@ -585,7 +2032,7 @@
               <w:pStyle w:val="ListParagraph"/>
               <w:numPr>
                 <w:ilvl w:val="0"/>
-                <w:numId w:val="18"/>
+                <w:numId w:val="17"/>
               </w:numPr>
               <w:rPr>
                 <w:rFonts w:ascii="Verdana" w:hAnsi="Verdana"/>
@@ -599,15 +2046,199 @@
                 <w:sz w:val="24"/>
                 <w:szCs w:val="24"/>
               </w:rPr>
-              <w:t>Hard skill</w:t>
-            </w:r>
-            <w:r>
-              <w:rPr>
-                <w:rFonts w:ascii="Verdana" w:hAnsi="Verdana"/>
-                <w:sz w:val="24"/>
-                <w:szCs w:val="24"/>
-              </w:rPr>
-              <w:t xml:space="preserve">: JavaScript, CSS, bootstrap, </w:t>
+              <w:t>Not having the skills to be a leader.</w:t>
+            </w:r>
+          </w:p>
+        </w:tc>
+      </w:tr>
+      <w:tr>
+        <w:tc>
+          <w:tcPr>
+            <w:tcW w:w="9350" w:type="dxa"/>
+            <w:shd w:val="clear" w:color="auto" w:fill="E7E6E6" w:themeFill="background2"/>
+          </w:tcPr>
+          <w:p>
+            <w:pPr>
+              <w:pStyle w:val="ListParagraph"/>
+              <w:numPr>
+                <w:ilvl w:val="0"/>
+                <w:numId w:val="7"/>
+              </w:numPr>
+              <w:rPr>
+                <w:rFonts w:ascii="Verdana" w:hAnsi="Verdana"/>
+                <w:sz w:val="24"/>
+                <w:szCs w:val="24"/>
+              </w:rPr>
+            </w:pPr>
+            <w:r>
+              <w:rPr>
+                <w:rFonts w:ascii="Verdana" w:hAnsi="Verdana"/>
+                <w:sz w:val="24"/>
+                <w:szCs w:val="24"/>
+              </w:rPr>
+              <w:t>What kind of company do you want to work</w:t>
+            </w:r>
+            <w:r>
+              <w:rPr>
+                <w:rFonts w:ascii="Verdana" w:hAnsi="Verdana"/>
+                <w:sz w:val="24"/>
+                <w:szCs w:val="24"/>
+              </w:rPr>
+              <w:t xml:space="preserve"> for</w:t>
+            </w:r>
+            <w:r>
+              <w:rPr>
+                <w:rFonts w:ascii="Verdana" w:hAnsi="Verdana"/>
+                <w:sz w:val="24"/>
+                <w:szCs w:val="24"/>
+              </w:rPr>
+              <w:t>? And why? 10%</w:t>
+            </w:r>
+          </w:p>
+        </w:tc>
+      </w:tr>
+      <w:tr>
+        <w:tc>
+          <w:tcPr>
+            <w:tcW w:w="9350" w:type="dxa"/>
+          </w:tcPr>
+          <w:p>
+            <w:pPr>
+              <w:rPr>
+                <w:rFonts w:ascii="Verdana" w:hAnsi="Verdana"/>
+                <w:sz w:val="24"/>
+                <w:szCs w:val="24"/>
+              </w:rPr>
+            </w:pPr>
+            <w:r>
+              <w:rPr>
+                <w:rFonts w:ascii="Verdana" w:hAnsi="Verdana"/>
+                <w:sz w:val="24"/>
+                <w:szCs w:val="24"/>
+              </w:rPr>
+              <w:t>I want to work for a company that provides service and provide solutions.</w:t>
+            </w:r>
+          </w:p>
+          <w:p>
+            <w:pPr>
+              <w:rPr>
+                <w:rFonts w:ascii="Verdana" w:hAnsi="Verdana"/>
+                <w:sz w:val="24"/>
+                <w:szCs w:val="24"/>
+              </w:rPr>
+            </w:pPr>
+          </w:p>
+          <w:p>
+            <w:pPr>
+              <w:rPr>
+                <w:rFonts w:ascii="Verdana" w:hAnsi="Verdana"/>
+                <w:sz w:val="24"/>
+                <w:szCs w:val="24"/>
+              </w:rPr>
+            </w:pPr>
+            <w:r>
+              <w:rPr>
+                <w:rFonts w:ascii="Verdana" w:hAnsi="Verdana"/>
+                <w:sz w:val="24"/>
+                <w:szCs w:val="24"/>
+              </w:rPr>
+              <w:t>Be</w:t>
+            </w:r>
+            <w:r>
+              <w:rPr>
+                <w:rFonts w:ascii="Verdana" w:hAnsi="Verdana"/>
+                <w:sz w:val="24"/>
+                <w:szCs w:val="24"/>
+              </w:rPr>
+              <w:t>cause most IT-related companies</w:t>
+            </w:r>
+            <w:r>
+              <w:rPr>
+                <w:rFonts w:ascii="Verdana" w:hAnsi="Verdana"/>
+                <w:sz w:val="24"/>
+                <w:szCs w:val="24"/>
+              </w:rPr>
+              <w:t xml:space="preserve"> and they</w:t>
+            </w:r>
+            <w:r>
+              <w:rPr>
+                <w:rFonts w:ascii="Verdana" w:hAnsi="Verdana"/>
+                <w:sz w:val="24"/>
+                <w:szCs w:val="24"/>
+              </w:rPr>
+              <w:t xml:space="preserve"> </w:t>
+            </w:r>
+            <w:r>
+              <w:rPr>
+                <w:rFonts w:ascii="Verdana" w:hAnsi="Verdana"/>
+                <w:sz w:val="24"/>
+                <w:szCs w:val="24"/>
+              </w:rPr>
+              <w:t>can</w:t>
+            </w:r>
+            <w:r>
+              <w:rPr>
+                <w:rFonts w:ascii="Verdana" w:hAnsi="Verdana"/>
+                <w:sz w:val="24"/>
+                <w:szCs w:val="24"/>
+              </w:rPr>
+              <w:t xml:space="preserve"> </w:t>
+            </w:r>
+            <w:r>
+              <w:rPr>
+                <w:rFonts w:ascii="Verdana" w:hAnsi="Verdana"/>
+                <w:sz w:val="24"/>
+                <w:szCs w:val="24"/>
+              </w:rPr>
+              <w:t>provide</w:t>
+            </w:r>
+            <w:r>
+              <w:rPr>
+                <w:rFonts w:ascii="Verdana" w:hAnsi="Verdana"/>
+                <w:sz w:val="24"/>
+                <w:szCs w:val="24"/>
+              </w:rPr>
+              <w:t xml:space="preserve"> solutions</w:t>
+            </w:r>
+            <w:r>
+              <w:rPr>
+                <w:rFonts w:ascii="Verdana" w:hAnsi="Verdana"/>
+                <w:sz w:val="24"/>
+                <w:szCs w:val="24"/>
+              </w:rPr>
+              <w:t xml:space="preserve"> and </w:t>
+            </w:r>
+            <w:r>
+              <w:rPr>
+                <w:rFonts w:ascii="Verdana" w:hAnsi="Verdana"/>
+                <w:sz w:val="24"/>
+                <w:szCs w:val="24"/>
+              </w:rPr>
+              <w:t>services</w:t>
+            </w:r>
+            <w:r>
+              <w:rPr>
+                <w:rFonts w:ascii="Verdana" w:hAnsi="Verdana"/>
+                <w:sz w:val="24"/>
+                <w:szCs w:val="24"/>
+              </w:rPr>
+              <w:t xml:space="preserve"> to custo</w:t>
+            </w:r>
+            <w:r>
+              <w:rPr>
+                <w:rFonts w:ascii="Verdana" w:hAnsi="Verdana"/>
+                <w:sz w:val="24"/>
+                <w:szCs w:val="24"/>
+              </w:rPr>
+              <w:t>mers</w:t>
+            </w:r>
+            <w:r>
+              <w:rPr>
+                <w:rFonts w:ascii="Verdana" w:hAnsi="Verdana"/>
+                <w:sz w:val="24"/>
+                <w:szCs w:val="24"/>
+              </w:rPr>
+              <w:t>. Doing this work shows our ability to solve problems and the ability to organize work.</w:t>
             </w:r>
           </w:p>
           <w:p>
@@ -646,23 +2277,39 @@
                 <w:sz w:val="24"/>
                 <w:szCs w:val="24"/>
               </w:rPr>
-              <w:t>What kind of company do you want to work</w:t>
-            </w:r>
-            <w:r>
-              <w:rPr>
-                <w:rFonts w:ascii="Verdana" w:hAnsi="Verdana"/>
-                <w:sz w:val="24"/>
-                <w:szCs w:val="24"/>
-              </w:rPr>
-              <w:t xml:space="preserve"> for</w:t>
-            </w:r>
-            <w:r>
-              <w:rPr>
-                <w:rFonts w:ascii="Verdana" w:hAnsi="Verdana"/>
-                <w:sz w:val="24"/>
-                <w:szCs w:val="24"/>
-              </w:rPr>
-              <w:t>? And why? 10%</w:t>
+              <w:t>How do you plan to up</w:t>
+            </w:r>
+            <w:r>
+              <w:rPr>
+                <w:rFonts w:ascii="Verdana" w:hAnsi="Verdana"/>
+                <w:sz w:val="24"/>
+                <w:szCs w:val="24"/>
+              </w:rPr>
+              <w:t>grade</w:t>
+            </w:r>
+            <w:r>
+              <w:rPr>
+                <w:rFonts w:ascii="Verdana" w:hAnsi="Verdana"/>
+                <w:sz w:val="24"/>
+                <w:szCs w:val="24"/>
+              </w:rPr>
+              <w:t xml:space="preserve"> yourself</w:t>
+            </w:r>
+            <w:r>
+              <w:rPr>
+                <w:rFonts w:ascii="Verdana" w:hAnsi="Verdana"/>
+                <w:sz w:val="24"/>
+                <w:szCs w:val="24"/>
+              </w:rPr>
+              <w:t xml:space="preserve"> after PNC</w:t>
+            </w:r>
+            <w:r>
+              <w:rPr>
+                <w:rFonts w:ascii="Verdana" w:hAnsi="Verdana"/>
+                <w:sz w:val="24"/>
+                <w:szCs w:val="24"/>
+              </w:rPr>
+              <w:t>? 10%</w:t>
             </w:r>
           </w:p>
         </w:tc>
@@ -674,15 +2321,33 @@
           </w:tcPr>
           <w:p>
             <w:pPr>
+              <w:pStyle w:val="ListParagraph"/>
+              <w:numPr>
+                <w:ilvl w:val="0"/>
+                <w:numId w:val="21"/>
+              </w:numPr>
               <w:rPr>
                 <w:rFonts w:ascii="Verdana" w:hAnsi="Verdana"/>
                 <w:sz w:val="24"/>
                 <w:szCs w:val="24"/>
               </w:rPr>
             </w:pPr>
+            <w:r>
+              <w:rPr>
+                <w:rFonts w:ascii="Verdana" w:hAnsi="Verdana"/>
+                <w:sz w:val="24"/>
+                <w:szCs w:val="24"/>
+              </w:rPr>
+              <w:t>Continuing University Education: Consider to continue for class a bachelor's or master's degree in a field that interests me.</w:t>
+            </w:r>
           </w:p>
           <w:p>
             <w:pPr>
+              <w:pStyle w:val="ListParagraph"/>
+              <w:numPr>
+                <w:ilvl w:val="0"/>
+                <w:numId w:val="21"/>
+              </w:numPr>
               <w:rPr>
                 <w:rFonts w:ascii="Verdana" w:hAnsi="Verdana"/>
                 <w:sz w:val="24"/>
@@ -695,17 +2360,135 @@
                 <w:sz w:val="24"/>
                 <w:szCs w:val="24"/>
               </w:rPr>
-              <w:t>The kind of company that I want to work is solution and free style for cloth at work place and can work everywhere.</w:t>
+              <w:t>Attend workshops and events: Networking with professionals can also expand my relationships and potential job opportunities.</w:t>
             </w:r>
           </w:p>
           <w:p>
             <w:pPr>
+              <w:pStyle w:val="ListParagraph"/>
+              <w:numPr>
+                <w:ilvl w:val="0"/>
+                <w:numId w:val="21"/>
+              </w:numPr>
               <w:rPr>
                 <w:rFonts w:ascii="Verdana" w:hAnsi="Verdana"/>
                 <w:sz w:val="24"/>
                 <w:szCs w:val="24"/>
               </w:rPr>
             </w:pPr>
+            <w:r>
+              <w:rPr>
+                <w:rFonts w:ascii="Verdana" w:hAnsi="Verdana"/>
+                <w:sz w:val="24"/>
+                <w:szCs w:val="24"/>
+              </w:rPr>
+              <w:t>Continuing learning: Establish learning habits by practicing what I have not yet learned.</w:t>
+            </w:r>
+          </w:p>
+          <w:p>
+            <w:pPr>
+              <w:pStyle w:val="ListParagraph"/>
+              <w:numPr>
+                <w:ilvl w:val="0"/>
+                <w:numId w:val="21"/>
+              </w:numPr>
+              <w:rPr>
+                <w:rFonts w:ascii="Verdana" w:hAnsi="Verdana"/>
+                <w:sz w:val="24"/>
+                <w:szCs w:val="24"/>
+              </w:rPr>
+            </w:pPr>
+            <w:r>
+              <w:rPr>
+                <w:rFonts w:ascii="Verdana" w:hAnsi="Verdana"/>
+                <w:sz w:val="24"/>
+                <w:szCs w:val="24"/>
+              </w:rPr>
+              <w:t>Seek guidance: Their understanding and advice can help me.</w:t>
+            </w:r>
+          </w:p>
+          <w:p>
+            <w:pPr>
+              <w:pStyle w:val="ListParagraph"/>
+              <w:numPr>
+                <w:ilvl w:val="0"/>
+                <w:numId w:val="21"/>
+              </w:numPr>
+              <w:rPr>
+                <w:rFonts w:ascii="Verdana" w:hAnsi="Verdana"/>
+                <w:sz w:val="24"/>
+                <w:szCs w:val="24"/>
+              </w:rPr>
+            </w:pPr>
+            <w:r>
+              <w:rPr>
+                <w:rFonts w:ascii="Verdana" w:hAnsi="Verdana"/>
+                <w:sz w:val="24"/>
+                <w:szCs w:val="24"/>
+              </w:rPr>
+              <w:t>Self-development: Self-development that shows goals, strengths, and weaknesses.</w:t>
+            </w:r>
+          </w:p>
+          <w:p>
+            <w:pPr>
+              <w:pStyle w:val="ListParagraph"/>
+              <w:numPr>
+                <w:ilvl w:val="0"/>
+                <w:numId w:val="21"/>
+              </w:numPr>
+              <w:rPr>
+                <w:rFonts w:ascii="Verdana" w:hAnsi="Verdana"/>
+                <w:sz w:val="24"/>
+                <w:szCs w:val="24"/>
+              </w:rPr>
+            </w:pPr>
+            <w:r>
+              <w:rPr>
+                <w:rFonts w:ascii="Verdana" w:hAnsi="Verdana"/>
+                <w:sz w:val="24"/>
+                <w:szCs w:val="24"/>
+              </w:rPr>
+              <w:lastRenderedPageBreak/>
+              <w:t>Volunteer: Contribute to society if possible</w:t>
+            </w:r>
+            <w:r>
+              <w:rPr>
+                <w:rFonts w:ascii="Verdana" w:hAnsi="Verdana"/>
+                <w:sz w:val="24"/>
+                <w:szCs w:val="24"/>
+              </w:rPr>
+              <w:t xml:space="preserve"> it can help me to improve myself</w:t>
+            </w:r>
+            <w:r>
+              <w:rPr>
+                <w:rFonts w:ascii="Verdana" w:hAnsi="Verdana"/>
+                <w:sz w:val="24"/>
+                <w:szCs w:val="24"/>
+              </w:rPr>
+              <w:t>.</w:t>
+            </w:r>
+          </w:p>
+          <w:p>
+            <w:pPr>
+              <w:pStyle w:val="ListParagraph"/>
+              <w:numPr>
+                <w:ilvl w:val="0"/>
+                <w:numId w:val="21"/>
+              </w:numPr>
+              <w:rPr>
+                <w:rFonts w:ascii="Verdana" w:hAnsi="Verdana"/>
+                <w:sz w:val="24"/>
+                <w:szCs w:val="24"/>
+              </w:rPr>
+            </w:pPr>
+            <w:r>
+              <w:rPr>
+                <w:rFonts w:ascii="Verdana" w:hAnsi="Verdana"/>
+                <w:sz w:val="24"/>
+                <w:szCs w:val="24"/>
+              </w:rPr>
+              <w:t>Soft skills development: Soft skills development such as communication, leadership, teamwork, and problem-solving.</w:t>
+            </w:r>
           </w:p>
         </w:tc>
       </w:tr>
@@ -734,31 +2517,24 @@
                 <w:sz w:val="24"/>
                 <w:szCs w:val="24"/>
               </w:rPr>
-              <w:t>How do you plan to up</w:t>
-            </w:r>
-            <w:r>
-              <w:rPr>
-                <w:rFonts w:ascii="Verdana" w:hAnsi="Verdana"/>
-                <w:sz w:val="24"/>
-                <w:szCs w:val="24"/>
-              </w:rPr>
-              <w:t>grade</w:t>
-            </w:r>
-            <w:r>
-              <w:rPr>
-                <w:rFonts w:ascii="Verdana" w:hAnsi="Verdana"/>
-                <w:sz w:val="24"/>
-                <w:szCs w:val="24"/>
-              </w:rPr>
-              <w:t xml:space="preserve"> yourself</w:t>
-            </w:r>
-            <w:r>
-              <w:rPr>
-                <w:rFonts w:ascii="Verdana" w:hAnsi="Verdana"/>
-                <w:sz w:val="24"/>
-                <w:szCs w:val="24"/>
-              </w:rPr>
-              <w:t xml:space="preserve"> after PNC</w:t>
+              <w:lastRenderedPageBreak/>
+              <w:t>What do you think about how the</w:t>
+            </w:r>
+            <w:r>
+              <w:rPr>
+                <w:rFonts w:ascii="Verdana" w:hAnsi="Verdana"/>
+                <w:sz w:val="24"/>
+                <w:szCs w:val="24"/>
+              </w:rPr>
+              <w:t xml:space="preserve"> future of the IT job market</w:t>
+            </w:r>
+            <w:r>
+              <w:rPr>
+                <w:rFonts w:ascii="Verdana" w:hAnsi="Verdana"/>
+                <w:sz w:val="24"/>
+                <w:szCs w:val="24"/>
+              </w:rPr>
+              <w:t xml:space="preserve"> evolves in Cambodia</w:t>
             </w:r>
             <w:r>
               <w:rPr>
@@ -778,15 +2554,33 @@
           </w:tcPr>
           <w:p>
             <w:pPr>
+              <w:pStyle w:val="ListParagraph"/>
+              <w:numPr>
+                <w:ilvl w:val="0"/>
+                <w:numId w:val="23"/>
+              </w:numPr>
               <w:rPr>
                 <w:rFonts w:ascii="Verdana" w:hAnsi="Verdana"/>
                 <w:sz w:val="24"/>
                 <w:szCs w:val="24"/>
               </w:rPr>
             </w:pPr>
+            <w:r>
+              <w:rPr>
+                <w:rFonts w:ascii="Verdana" w:hAnsi="Verdana"/>
+                <w:sz w:val="24"/>
+                <w:szCs w:val="24"/>
+              </w:rPr>
+              <w:t>Requirement job: The IT job market in Cambodia is likely to continue to grow.</w:t>
+            </w:r>
           </w:p>
           <w:p>
             <w:pPr>
+              <w:pStyle w:val="ListParagraph"/>
+              <w:numPr>
+                <w:ilvl w:val="0"/>
+                <w:numId w:val="23"/>
+              </w:numPr>
               <w:rPr>
                 <w:rFonts w:ascii="Verdana" w:hAnsi="Verdana"/>
                 <w:sz w:val="24"/>
@@ -799,113 +2593,70 @@
                 <w:sz w:val="24"/>
                 <w:szCs w:val="24"/>
               </w:rPr>
-              <w:t>My plan to upgr</w:t>
-            </w:r>
-            <w:r>
-              <w:rPr>
-                <w:rFonts w:ascii="Verdana" w:hAnsi="Verdana"/>
-                <w:sz w:val="24"/>
-                <w:szCs w:val="24"/>
-              </w:rPr>
-              <w:t>ade myself after PNC</w:t>
-            </w:r>
-            <w:r>
-              <w:rPr>
-                <w:rFonts w:ascii="Verdana" w:hAnsi="Verdana"/>
-                <w:sz w:val="24"/>
-                <w:szCs w:val="24"/>
-              </w:rPr>
-              <w:t xml:space="preserve"> I </w:t>
-            </w:r>
-            <w:r>
-              <w:rPr>
-                <w:rFonts w:ascii="Verdana" w:hAnsi="Verdana"/>
-                <w:sz w:val="24"/>
-                <w:szCs w:val="24"/>
-              </w:rPr>
-              <w:t>need to work one year. After that</w:t>
-            </w:r>
-            <w:r>
-              <w:rPr>
-                <w:rFonts w:ascii="Verdana" w:hAnsi="Verdana"/>
-                <w:sz w:val="24"/>
-                <w:szCs w:val="24"/>
-              </w:rPr>
-              <w:t xml:space="preserve"> find the school that have security of the skill that I want to learn and I will learn two year</w:t>
-            </w:r>
-            <w:r>
-              <w:rPr>
-                <w:rFonts w:ascii="Verdana" w:hAnsi="Verdana"/>
-                <w:sz w:val="24"/>
-                <w:szCs w:val="24"/>
-              </w:rPr>
-              <w:t xml:space="preserve"> more.</w:t>
-            </w:r>
-            <w:r>
-              <w:rPr>
-                <w:rFonts w:ascii="Verdana" w:hAnsi="Verdana"/>
-                <w:sz w:val="24"/>
-                <w:szCs w:val="24"/>
-              </w:rPr>
-              <w:t xml:space="preserve"> </w:t>
-            </w:r>
-            <w:r>
-              <w:rPr>
-                <w:rFonts w:ascii="Verdana" w:hAnsi="Verdana"/>
-                <w:sz w:val="24"/>
-                <w:szCs w:val="24"/>
-              </w:rPr>
-              <w:t>Then</w:t>
-            </w:r>
-            <w:r>
-              <w:rPr>
-                <w:rFonts w:ascii="Verdana" w:hAnsi="Verdana"/>
-                <w:sz w:val="24"/>
-                <w:szCs w:val="24"/>
-              </w:rPr>
-              <w:t xml:space="preserve"> I will work two year more of the skill that I have learn. A</w:t>
-            </w:r>
-            <w:r>
-              <w:rPr>
-                <w:rFonts w:ascii="Verdana" w:hAnsi="Verdana"/>
-                <w:sz w:val="24"/>
-                <w:szCs w:val="24"/>
-              </w:rPr>
-              <w:t>fter</w:t>
-            </w:r>
-            <w:r>
-              <w:rPr>
-                <w:rFonts w:ascii="Verdana" w:hAnsi="Verdana"/>
-                <w:sz w:val="24"/>
-                <w:szCs w:val="24"/>
-              </w:rPr>
-              <w:t xml:space="preserve"> I will find a new company or bank for work two year more. </w:t>
-            </w:r>
-            <w:r>
-              <w:rPr>
-                <w:rFonts w:ascii="Verdana" w:hAnsi="Verdana"/>
-                <w:sz w:val="24"/>
-                <w:szCs w:val="24"/>
-              </w:rPr>
-              <w:t>Finally,</w:t>
-            </w:r>
-            <w:r>
-              <w:rPr>
-                <w:rFonts w:ascii="Verdana" w:hAnsi="Verdana"/>
-                <w:sz w:val="24"/>
-                <w:szCs w:val="24"/>
-              </w:rPr>
-              <w:t xml:space="preserve"> I will make a small company or bank with my brother if I can.</w:t>
+              <w:t xml:space="preserve">Skills and Talent Development: Emerging IT job market like </w:t>
+            </w:r>
+            <w:proofErr w:type="spellStart"/>
+            <w:r>
+              <w:rPr>
+                <w:rFonts w:ascii="Verdana" w:hAnsi="Verdana"/>
+                <w:sz w:val="24"/>
+                <w:szCs w:val="24"/>
+              </w:rPr>
+              <w:t>DevOp</w:t>
+            </w:r>
+            <w:proofErr w:type="spellEnd"/>
+            <w:r>
+              <w:rPr>
+                <w:rFonts w:ascii="Verdana" w:hAnsi="Verdana"/>
+                <w:sz w:val="24"/>
+                <w:szCs w:val="24"/>
+              </w:rPr>
+              <w:t xml:space="preserve"> Mobile app.</w:t>
             </w:r>
           </w:p>
           <w:p>
             <w:pPr>
+              <w:pStyle w:val="ListParagraph"/>
+              <w:numPr>
+                <w:ilvl w:val="0"/>
+                <w:numId w:val="23"/>
+              </w:numPr>
               <w:rPr>
                 <w:rFonts w:ascii="Verdana" w:hAnsi="Verdana"/>
                 <w:sz w:val="24"/>
                 <w:szCs w:val="24"/>
               </w:rPr>
             </w:pPr>
+            <w:r>
+              <w:rPr>
+                <w:rFonts w:ascii="Verdana" w:hAnsi="Verdana"/>
+                <w:sz w:val="24"/>
+                <w:szCs w:val="24"/>
+              </w:rPr>
+              <w:t>Remote work and freelance work: With the global shift towards distance work and the growth of the big economy, the IT job market in Cambodia, such as working online, we can even work from home.</w:t>
+            </w:r>
+          </w:p>
+          <w:p>
+            <w:pPr>
+              <w:pStyle w:val="ListParagraph"/>
+              <w:numPr>
+                <w:ilvl w:val="0"/>
+                <w:numId w:val="23"/>
+              </w:numPr>
+              <w:rPr>
+                <w:rFonts w:ascii="Verdana" w:hAnsi="Verdana"/>
+                <w:sz w:val="24"/>
+                <w:szCs w:val="24"/>
+              </w:rPr>
+            </w:pPr>
+            <w:r>
+              <w:rPr>
+                <w:rFonts w:ascii="Verdana" w:hAnsi="Verdana"/>
+                <w:sz w:val="24"/>
+                <w:szCs w:val="24"/>
+              </w:rPr>
+              <w:t>Cyber security: Cyber security skills that can protect network systems and data from cyber threats such as cyber security.</w:t>
+            </w:r>
           </w:p>
         </w:tc>
       </w:tr>
@@ -934,31 +2685,23 @@
                 <w:sz w:val="24"/>
                 <w:szCs w:val="24"/>
               </w:rPr>
-              <w:t>What do you think about how the</w:t>
-            </w:r>
-            <w:r>
-              <w:rPr>
-                <w:rFonts w:ascii="Verdana" w:hAnsi="Verdana"/>
-                <w:sz w:val="24"/>
-                <w:szCs w:val="24"/>
-              </w:rPr>
-              <w:t xml:space="preserve"> future of the IT job market</w:t>
-            </w:r>
-            <w:r>
-              <w:rPr>
-                <w:rFonts w:ascii="Verdana" w:hAnsi="Verdana"/>
-                <w:sz w:val="24"/>
-                <w:szCs w:val="24"/>
-              </w:rPr>
-              <w:t xml:space="preserve"> evolves in Cambodia</w:t>
-            </w:r>
-            <w:r>
-              <w:rPr>
-                <w:rFonts w:ascii="Verdana" w:hAnsi="Verdana"/>
-                <w:sz w:val="24"/>
-                <w:szCs w:val="24"/>
-              </w:rPr>
-              <w:t>? 10%</w:t>
+              <w:t xml:space="preserve">How do you adapt yourself to </w:t>
+            </w:r>
+            <w:r>
+              <w:rPr>
+                <w:rFonts w:ascii="Verdana" w:hAnsi="Verdana"/>
+                <w:sz w:val="24"/>
+                <w:szCs w:val="24"/>
+              </w:rPr>
+              <w:t xml:space="preserve">the evolving </w:t>
+            </w:r>
+            <w:r>
+              <w:rPr>
+                <w:rFonts w:ascii="Verdana" w:hAnsi="Verdana"/>
+                <w:sz w:val="24"/>
+                <w:szCs w:val="24"/>
+              </w:rPr>
+              <w:t>IT job market? 10%</w:t>
             </w:r>
           </w:p>
         </w:tc>
@@ -970,77 +2713,32 @@
           </w:tcPr>
           <w:p>
             <w:pPr>
+              <w:pStyle w:val="ListParagraph"/>
+              <w:numPr>
+                <w:ilvl w:val="0"/>
+                <w:numId w:val="22"/>
+              </w:numPr>
               <w:rPr>
                 <w:rFonts w:ascii="Verdana" w:hAnsi="Verdana"/>
                 <w:sz w:val="24"/>
                 <w:szCs w:val="24"/>
               </w:rPr>
             </w:pPr>
+            <w:r>
+              <w:rPr>
+                <w:rFonts w:ascii="Verdana" w:hAnsi="Verdana"/>
+                <w:sz w:val="24"/>
+                <w:szCs w:val="24"/>
+              </w:rPr>
+              <w:t>Continuing Education: continuing education in the IT field.</w:t>
+            </w:r>
           </w:p>
-          <w:p>
-            <w:pPr>
-              <w:rPr>
-                <w:rFonts w:ascii="Verdana" w:hAnsi="Verdana"/>
-                <w:sz w:val="24"/>
-                <w:szCs w:val="24"/>
-              </w:rPr>
-            </w:pPr>
-            <w:r>
-              <w:rPr>
-                <w:rFonts w:ascii="Verdana" w:hAnsi="Verdana"/>
-                <w:sz w:val="24"/>
-                <w:szCs w:val="24"/>
-              </w:rPr>
-              <w:t xml:space="preserve">In the future of IT job I think it evolves more </w:t>
-            </w:r>
-            <w:r>
-              <w:rPr>
-                <w:rFonts w:ascii="Verdana" w:hAnsi="Verdana"/>
-                <w:sz w:val="24"/>
-                <w:szCs w:val="24"/>
-              </w:rPr>
-              <w:t>than</w:t>
-            </w:r>
-            <w:r>
-              <w:rPr>
-                <w:rFonts w:ascii="Verdana" w:hAnsi="Verdana"/>
-                <w:sz w:val="24"/>
-                <w:szCs w:val="24"/>
-              </w:rPr>
-              <w:t xml:space="preserve"> 2024</w:t>
-            </w:r>
-            <w:r>
-              <w:rPr>
-                <w:rFonts w:ascii="Verdana" w:hAnsi="Verdana"/>
-                <w:sz w:val="24"/>
-                <w:szCs w:val="24"/>
-              </w:rPr>
-              <w:t xml:space="preserve"> year in Cambodia, Now day there are a lot of people that have IT job, because IT is the skill that have develop every year not stay in one place like other skill.</w:t>
-            </w:r>
-          </w:p>
-          <w:p>
-            <w:pPr>
-              <w:rPr>
-                <w:rFonts w:ascii="Verdana" w:hAnsi="Verdana"/>
-                <w:sz w:val="24"/>
-                <w:szCs w:val="24"/>
-              </w:rPr>
-            </w:pPr>
-          </w:p>
-        </w:tc>
-      </w:tr>
-      <w:tr>
-        <w:tc>
-          <w:tcPr>
-            <w:tcW w:w="9350" w:type="dxa"/>
-            <w:shd w:val="clear" w:color="auto" w:fill="E7E6E6" w:themeFill="background2"/>
-          </w:tcPr>
           <w:p>
             <w:pPr>
               <w:pStyle w:val="ListParagraph"/>
               <w:numPr>
                 <w:ilvl w:val="0"/>
-                <w:numId w:val="7"/>
+                <w:numId w:val="22"/>
               </w:numPr>
               <w:rPr>
                 <w:rFonts w:ascii="Verdana" w:hAnsi="Verdana"/>
@@ -1054,43 +2752,16 @@
                 <w:sz w:val="24"/>
                 <w:szCs w:val="24"/>
               </w:rPr>
-              <w:t xml:space="preserve">How do you adapt yourself to </w:t>
-            </w:r>
-            <w:r>
-              <w:rPr>
-                <w:rFonts w:ascii="Verdana" w:hAnsi="Verdana"/>
-                <w:sz w:val="24"/>
-                <w:szCs w:val="24"/>
-              </w:rPr>
-              <w:t xml:space="preserve">the evolving </w:t>
-            </w:r>
-            <w:r>
-              <w:rPr>
-                <w:rFonts w:ascii="Verdana" w:hAnsi="Verdana"/>
-                <w:sz w:val="24"/>
-                <w:szCs w:val="24"/>
-              </w:rPr>
-              <w:t>IT job market? 10%</w:t>
-            </w:r>
-          </w:p>
-        </w:tc>
-      </w:tr>
-      <w:tr>
-        <w:tc>
-          <w:tcPr>
-            <w:tcW w:w="9350" w:type="dxa"/>
-          </w:tcPr>
-          <w:p>
-            <w:pPr>
-              <w:rPr>
-                <w:rFonts w:ascii="Verdana" w:hAnsi="Verdana"/>
-                <w:sz w:val="24"/>
-                <w:szCs w:val="24"/>
-              </w:rPr>
-            </w:pPr>
+              <w:t>Networking: Networking can provide valuable insights, leaders, and work and collaboration opportunities.</w:t>
+            </w:r>
           </w:p>
           <w:p>
             <w:pPr>
+              <w:pStyle w:val="ListParagraph"/>
+              <w:numPr>
+                <w:ilvl w:val="0"/>
+                <w:numId w:val="22"/>
+              </w:numPr>
               <w:rPr>
                 <w:rFonts w:ascii="Verdana" w:hAnsi="Verdana"/>
                 <w:sz w:val="24"/>
@@ -1103,7 +2774,89 @@
                 <w:sz w:val="24"/>
                 <w:szCs w:val="24"/>
               </w:rPr>
-              <w:t>In the evolving IT job market I will adapt myself to fit with develop technology that may be have a lot of robot work the work of people work.</w:t>
+              <w:t>Flexibility and adaptability: Demonstrates my agility in choosing new skills.</w:t>
+            </w:r>
+          </w:p>
+          <w:p>
+            <w:pPr>
+              <w:pStyle w:val="ListParagraph"/>
+              <w:numPr>
+                <w:ilvl w:val="0"/>
+                <w:numId w:val="22"/>
+              </w:numPr>
+              <w:rPr>
+                <w:rFonts w:ascii="Verdana" w:hAnsi="Verdana"/>
+                <w:sz w:val="24"/>
+                <w:szCs w:val="24"/>
+              </w:rPr>
+            </w:pPr>
+            <w:r>
+              <w:rPr>
+                <w:rFonts w:ascii="Verdana" w:hAnsi="Verdana"/>
+                <w:sz w:val="24"/>
+                <w:szCs w:val="24"/>
+              </w:rPr>
+              <w:t>Stay tuned: anticipate future skills needs that are in demand.</w:t>
+            </w:r>
+          </w:p>
+          <w:p>
+            <w:pPr>
+              <w:pStyle w:val="ListParagraph"/>
+              <w:numPr>
+                <w:ilvl w:val="0"/>
+                <w:numId w:val="22"/>
+              </w:numPr>
+              <w:rPr>
+                <w:rFonts w:ascii="Verdana" w:hAnsi="Verdana"/>
+                <w:sz w:val="24"/>
+                <w:szCs w:val="24"/>
+              </w:rPr>
+            </w:pPr>
+            <w:r>
+              <w:rPr>
+                <w:rFonts w:ascii="Verdana" w:hAnsi="Verdana"/>
+                <w:sz w:val="24"/>
+                <w:szCs w:val="24"/>
+              </w:rPr>
+              <w:t>Accept change: Learn new technologies or adapt to different work environments.</w:t>
+            </w:r>
+          </w:p>
+          <w:p>
+            <w:pPr>
+              <w:pStyle w:val="ListParagraph"/>
+              <w:numPr>
+                <w:ilvl w:val="0"/>
+                <w:numId w:val="22"/>
+              </w:numPr>
+              <w:rPr>
+                <w:rFonts w:ascii="Verdana" w:hAnsi="Verdana"/>
+                <w:sz w:val="24"/>
+                <w:szCs w:val="24"/>
+              </w:rPr>
+            </w:pPr>
+            <w:r>
+              <w:rPr>
+                <w:rFonts w:ascii="Verdana" w:hAnsi="Verdana"/>
+                <w:sz w:val="24"/>
+                <w:szCs w:val="24"/>
+              </w:rPr>
+              <w:t>Career planning: Create a mind</w:t>
+            </w:r>
+            <w:r>
+              <w:rPr>
+                <w:rFonts w:ascii="Verdana" w:hAnsi="Verdana"/>
+                <w:sz w:val="24"/>
+                <w:szCs w:val="24"/>
+              </w:rPr>
+              <w:t xml:space="preserve"> </w:t>
+            </w:r>
+            <w:r>
+              <w:rPr>
+                <w:rFonts w:ascii="Verdana" w:hAnsi="Verdana"/>
+                <w:sz w:val="24"/>
+                <w:szCs w:val="24"/>
+              </w:rPr>
+              <w:t>map for acquiring new skills.</w:t>
             </w:r>
           </w:p>
         </w:tc>
@@ -1165,6 +2918,173 @@
         <w:t xml:space="preserve"> ideal job (5%)</w:t>
       </w:r>
     </w:p>
+    <w:p>
+      <w:pPr>
+        <w:pStyle w:val="ListParagraph"/>
+        <w:spacing w:after="0" w:line="240" w:lineRule="auto"/>
+        <w:ind w:left="1080"/>
+        <w:rPr>
+          <w:rFonts w:ascii="Verdana" w:hAnsi="Verdana"/>
+          <w:sz w:val="24"/>
+          <w:szCs w:val="24"/>
+        </w:rPr>
+      </w:pPr>
+    </w:p>
+    <w:p>
+      <w:pPr>
+        <w:spacing w:after="0" w:line="240" w:lineRule="auto"/>
+        <w:ind w:left="720"/>
+        <w:rPr>
+          <w:rFonts w:ascii="Verdana" w:hAnsi="Verdana"/>
+          <w:color w:val="00B050"/>
+          <w:sz w:val="24"/>
+          <w:szCs w:val="24"/>
+        </w:rPr>
+      </w:pPr>
+      <w:r>
+        <w:rPr>
+          <w:rFonts w:ascii="Verdana" w:hAnsi="Verdana"/>
+          <w:color w:val="00B050"/>
+          <w:sz w:val="24"/>
+          <w:szCs w:val="24"/>
+        </w:rPr>
+        <w:t>IT Project Manager</w:t>
+      </w:r>
+    </w:p>
+    <w:p>
+      <w:pPr>
+        <w:spacing w:after="0" w:line="240" w:lineRule="auto"/>
+        <w:ind w:left="720"/>
+        <w:rPr>
+          <w:rFonts w:ascii="Verdana" w:hAnsi="Verdana"/>
+          <w:sz w:val="24"/>
+          <w:szCs w:val="24"/>
+        </w:rPr>
+      </w:pPr>
+      <w:r>
+        <w:rPr>
+          <w:rFonts w:ascii="Verdana" w:hAnsi="Verdana"/>
+          <w:sz w:val="24"/>
+          <w:szCs w:val="24"/>
+        </w:rPr>
+        <w:t>Job Description</w:t>
+      </w:r>
+    </w:p>
+    <w:p>
+      <w:pPr>
+        <w:pStyle w:val="ListParagraph"/>
+        <w:numPr>
+          <w:ilvl w:val="0"/>
+          <w:numId w:val="24"/>
+        </w:numPr>
+        <w:spacing w:after="0" w:line="240" w:lineRule="auto"/>
+        <w:rPr>
+          <w:rFonts w:ascii="Verdana" w:hAnsi="Verdana"/>
+          <w:sz w:val="24"/>
+          <w:szCs w:val="24"/>
+        </w:rPr>
+      </w:pPr>
+      <w:r>
+        <w:rPr>
+          <w:rFonts w:ascii="Verdana" w:hAnsi="Verdana"/>
+          <w:sz w:val="24"/>
+          <w:szCs w:val="24"/>
+        </w:rPr>
+        <w:t>Manage the bugs fixed and release management plan.</w:t>
+      </w:r>
+    </w:p>
+    <w:p>
+      <w:pPr>
+        <w:pStyle w:val="ListParagraph"/>
+        <w:numPr>
+          <w:ilvl w:val="0"/>
+          <w:numId w:val="24"/>
+        </w:numPr>
+        <w:spacing w:after="0" w:line="240" w:lineRule="auto"/>
+        <w:rPr>
+          <w:rFonts w:ascii="Verdana" w:hAnsi="Verdana"/>
+          <w:sz w:val="24"/>
+          <w:szCs w:val="24"/>
+        </w:rPr>
+      </w:pPr>
+      <w:r>
+        <w:rPr>
+          <w:rFonts w:ascii="Verdana" w:hAnsi="Verdana"/>
+          <w:sz w:val="24"/>
+          <w:szCs w:val="24"/>
+        </w:rPr>
+        <w:t>Coordinate the activities related to IT projects.</w:t>
+      </w:r>
+    </w:p>
+    <w:p>
+      <w:pPr>
+        <w:pStyle w:val="ListParagraph"/>
+        <w:numPr>
+          <w:ilvl w:val="0"/>
+          <w:numId w:val="24"/>
+        </w:numPr>
+        <w:spacing w:after="0" w:line="240" w:lineRule="auto"/>
+        <w:rPr>
+          <w:rFonts w:ascii="Verdana" w:hAnsi="Verdana"/>
+          <w:sz w:val="24"/>
+          <w:szCs w:val="24"/>
+        </w:rPr>
+      </w:pPr>
+      <w:r>
+        <w:rPr>
+          <w:rFonts w:ascii="Verdana" w:hAnsi="Verdana"/>
+          <w:sz w:val="24"/>
+          <w:szCs w:val="24"/>
+        </w:rPr>
+        <w:t>Support and facilitate the team to fix the issues that happened after deployment/ go live.</w:t>
+      </w:r>
+    </w:p>
+    <w:p>
+      <w:pPr>
+        <w:pStyle w:val="ListParagraph"/>
+        <w:numPr>
+          <w:ilvl w:val="0"/>
+          <w:numId w:val="24"/>
+        </w:numPr>
+        <w:spacing w:after="0" w:line="240" w:lineRule="auto"/>
+        <w:rPr>
+          <w:rFonts w:ascii="Verdana" w:hAnsi="Verdana"/>
+          <w:sz w:val="24"/>
+          <w:szCs w:val="24"/>
+        </w:rPr>
+      </w:pPr>
+      <w:r>
+        <w:rPr>
+          <w:rFonts w:ascii="Verdana" w:hAnsi="Verdana"/>
+          <w:sz w:val="24"/>
+          <w:szCs w:val="24"/>
+        </w:rPr>
+        <w:t>Working closely with PMO to align the activity and go-live plan.</w:t>
+      </w:r>
+    </w:p>
+    <w:p>
+      <w:pPr>
+        <w:pStyle w:val="ListParagraph"/>
+        <w:numPr>
+          <w:ilvl w:val="0"/>
+          <w:numId w:val="24"/>
+        </w:numPr>
+        <w:spacing w:after="0" w:line="240" w:lineRule="auto"/>
+        <w:rPr>
+          <w:rFonts w:ascii="Verdana" w:hAnsi="Verdana"/>
+          <w:sz w:val="24"/>
+          <w:szCs w:val="24"/>
+        </w:rPr>
+      </w:pPr>
+      <w:r>
+        <w:rPr>
+          <w:rFonts w:ascii="Verdana" w:hAnsi="Verdana"/>
+          <w:sz w:val="24"/>
+          <w:szCs w:val="24"/>
+        </w:rPr>
+        <w:t>Weekly and daily updates on the overall status of the IT project</w:t>
+      </w:r>
+    </w:p>
     <w:sectPr>
       <w:pgSz w:w="12240" w:h="15840"/>
       <w:pgMar w:top="1440" w:right="1440" w:bottom="1440" w:left="1440" w:header="720" w:footer="720" w:gutter="0"/>
@@ -1267,9 +3187,9 @@
     </w:lvl>
   </w:abstractNum>
   <w:abstractNum w:abstractNumId="1" w15:restartNumberingAfterBreak="0">
-    <w:nsid w:val="07782E3A"/>
+    <w:nsid w:val="086C3E2B"/>
     <w:multiLevelType w:val="hybridMultilevel"/>
-    <w:tmpl w:val="178A752A"/>
+    <w:tmpl w:val="505AFF98"/>
     <w:lvl w:ilvl="0" w:tplc="0409000B">
       <w:start w:val="1"/>
       <w:numFmt w:val="bullet"/>
@@ -1493,6 +3413,119 @@
     </w:lvl>
   </w:abstractNum>
   <w:abstractNum w:abstractNumId="3" w15:restartNumberingAfterBreak="0">
+    <w:nsid w:val="233843E5"/>
+    <w:multiLevelType w:val="hybridMultilevel"/>
+    <w:tmpl w:val="D422A27A"/>
+    <w:lvl w:ilvl="0" w:tplc="0409000B">
+      <w:start w:val="1"/>
+      <w:numFmt w:val="bullet"/>
+      <w:lvlText w:val=""/>
+      <w:lvlJc w:val="left"/>
+      <w:pPr>
+        <w:ind w:left="720" w:hanging="360"/>
+      </w:pPr>
+      <w:rPr>
+        <w:rFonts w:ascii="Wingdings" w:hAnsi="Wingdings" w:hint="default"/>
+      </w:rPr>
+    </w:lvl>
+    <w:lvl w:ilvl="1" w:tplc="04090003" w:tentative="1">
+      <w:start w:val="1"/>
+      <w:numFmt w:val="bullet"/>
+      <w:lvlText w:val="o"/>
+      <w:lvlJc w:val="left"/>
+      <w:pPr>
+        <w:ind w:left="1440" w:hanging="360"/>
+      </w:pPr>
+      <w:rPr>
+        <w:rFonts w:ascii="Courier New" w:hAnsi="Courier New" w:cs="Courier New" w:hint="default"/>
+      </w:rPr>
+    </w:lvl>
+    <w:lvl w:ilvl="2" w:tplc="04090005" w:tentative="1">
+      <w:start w:val="1"/>
+      <w:numFmt w:val="bullet"/>
+      <w:lvlText w:val=""/>
+      <w:lvlJc w:val="left"/>
+      <w:pPr>
+        <w:ind w:left="2160" w:hanging="360"/>
+      </w:pPr>
+      <w:rPr>
+        <w:rFonts w:ascii="Wingdings" w:hAnsi="Wingdings" w:hint="default"/>
+      </w:rPr>
+    </w:lvl>
+    <w:lvl w:ilvl="3" w:tplc="04090001" w:tentative="1">
+      <w:start w:val="1"/>
+      <w:numFmt w:val="bullet"/>
+      <w:lvlText w:val=""/>
+      <w:lvlJc w:val="left"/>
+      <w:pPr>
+        <w:ind w:left="2880" w:hanging="360"/>
+      </w:pPr>
+      <w:rPr>
+        <w:rFonts w:ascii="Symbol" w:hAnsi="Symbol" w:hint="default"/>
+      </w:rPr>
+    </w:lvl>
+    <w:lvl w:ilvl="4" w:tplc="04090003" w:tentative="1">
+      <w:start w:val="1"/>
+      <w:numFmt w:val="bullet"/>
+      <w:lvlText w:val="o"/>
+      <w:lvlJc w:val="left"/>
+      <w:pPr>
+        <w:ind w:left="3600" w:hanging="360"/>
+      </w:pPr>
+      <w:rPr>
+        <w:rFonts w:ascii="Courier New" w:hAnsi="Courier New" w:cs="Courier New" w:hint="default"/>
+      </w:rPr>
+    </w:lvl>
+    <w:lvl w:ilvl="5" w:tplc="04090005" w:tentative="1">
+      <w:start w:val="1"/>
+      <w:numFmt w:val="bullet"/>
+      <w:lvlText w:val=""/>
+      <w:lvlJc w:val="left"/>
+      <w:pPr>
+        <w:ind w:left="4320" w:hanging="360"/>
+      </w:pPr>
+      <w:rPr>
+        <w:rFonts w:ascii="Wingdings" w:hAnsi="Wingdings" w:hint="default"/>
+      </w:rPr>
+    </w:lvl>
+    <w:lvl w:ilvl="6" w:tplc="04090001" w:tentative="1">
+      <w:start w:val="1"/>
+      <w:numFmt w:val="bullet"/>
+      <w:lvlText w:val=""/>
+      <w:lvlJc w:val="left"/>
+      <w:pPr>
+        <w:ind w:left="5040" w:hanging="360"/>
+      </w:pPr>
+      <w:rPr>
+        <w:rFonts w:ascii="Symbol" w:hAnsi="Symbol" w:hint="default"/>
+      </w:rPr>
+    </w:lvl>
+    <w:lvl w:ilvl="7" w:tplc="04090003" w:tentative="1">
+      <w:start w:val="1"/>
+      <w:numFmt w:val="bullet"/>
+      <w:lvlText w:val="o"/>
+      <w:lvlJc w:val="left"/>
+      <w:pPr>
+        <w:ind w:left="5760" w:hanging="360"/>
+      </w:pPr>
+      <w:rPr>
+        <w:rFonts w:ascii="Courier New" w:hAnsi="Courier New" w:cs="Courier New" w:hint="default"/>
+      </w:rPr>
+    </w:lvl>
+    <w:lvl w:ilvl="8" w:tplc="04090005" w:tentative="1">
+      <w:start w:val="1"/>
+      <w:numFmt w:val="bullet"/>
+      <w:lvlText w:val=""/>
+      <w:lvlJc w:val="left"/>
+      <w:pPr>
+        <w:ind w:left="6480" w:hanging="360"/>
+      </w:pPr>
+      <w:rPr>
+        <w:rFonts w:ascii="Wingdings" w:hAnsi="Wingdings" w:hint="default"/>
+      </w:rPr>
+    </w:lvl>
+  </w:abstractNum>
+  <w:abstractNum w:abstractNumId="4" w15:restartNumberingAfterBreak="0">
     <w:nsid w:val="2B6032F9"/>
     <w:multiLevelType w:val="hybridMultilevel"/>
     <w:tmpl w:val="87962DEC"/>
@@ -1581,120 +3614,120 @@
       </w:pPr>
     </w:lvl>
   </w:abstractNum>
-  <w:abstractNum w:abstractNumId="4" w15:restartNumberingAfterBreak="0">
-    <w:nsid w:val="2F4C4002"/>
+  <w:abstractNum w:abstractNumId="5" w15:restartNumberingAfterBreak="0">
+    <w:nsid w:val="2FF0570E"/>
     <w:multiLevelType w:val="hybridMultilevel"/>
-    <w:tmpl w:val="9F1A2C54"/>
-    <w:lvl w:ilvl="0" w:tplc="04090001">
+    <w:tmpl w:val="F3407A9C"/>
+    <w:lvl w:ilvl="0" w:tplc="0409000B">
+      <w:start w:val="1"/>
+      <w:numFmt w:val="bullet"/>
+      <w:lvlText w:val=""/>
+      <w:lvlJc w:val="left"/>
+      <w:pPr>
+        <w:ind w:left="720" w:hanging="360"/>
+      </w:pPr>
+      <w:rPr>
+        <w:rFonts w:ascii="Wingdings" w:hAnsi="Wingdings" w:hint="default"/>
+      </w:rPr>
+    </w:lvl>
+    <w:lvl w:ilvl="1" w:tplc="04090003" w:tentative="1">
+      <w:start w:val="1"/>
+      <w:numFmt w:val="bullet"/>
+      <w:lvlText w:val="o"/>
+      <w:lvlJc w:val="left"/>
+      <w:pPr>
+        <w:ind w:left="1440" w:hanging="360"/>
+      </w:pPr>
+      <w:rPr>
+        <w:rFonts w:ascii="Courier New" w:hAnsi="Courier New" w:cs="Courier New" w:hint="default"/>
+      </w:rPr>
+    </w:lvl>
+    <w:lvl w:ilvl="2" w:tplc="04090005" w:tentative="1">
+      <w:start w:val="1"/>
+      <w:numFmt w:val="bullet"/>
+      <w:lvlText w:val=""/>
+      <w:lvlJc w:val="left"/>
+      <w:pPr>
+        <w:ind w:left="2160" w:hanging="360"/>
+      </w:pPr>
+      <w:rPr>
+        <w:rFonts w:ascii="Wingdings" w:hAnsi="Wingdings" w:hint="default"/>
+      </w:rPr>
+    </w:lvl>
+    <w:lvl w:ilvl="3" w:tplc="04090001" w:tentative="1">
       <w:start w:val="1"/>
       <w:numFmt w:val="bullet"/>
       <w:lvlText w:val=""/>
       <w:lvlJc w:val="left"/>
       <w:pPr>
-        <w:ind w:left="1440" w:hanging="360"/>
+        <w:ind w:left="2880" w:hanging="360"/>
       </w:pPr>
       <w:rPr>
         <w:rFonts w:ascii="Symbol" w:hAnsi="Symbol" w:hint="default"/>
       </w:rPr>
     </w:lvl>
-    <w:lvl w:ilvl="1" w:tplc="04090003" w:tentative="1">
+    <w:lvl w:ilvl="4" w:tplc="04090003" w:tentative="1">
       <w:start w:val="1"/>
       <w:numFmt w:val="bullet"/>
       <w:lvlText w:val="o"/>
       <w:lvlJc w:val="left"/>
       <w:pPr>
-        <w:ind w:left="2160" w:hanging="360"/>
+        <w:ind w:left="3600" w:hanging="360"/>
       </w:pPr>
       <w:rPr>
         <w:rFonts w:ascii="Courier New" w:hAnsi="Courier New" w:cs="Courier New" w:hint="default"/>
       </w:rPr>
     </w:lvl>
-    <w:lvl w:ilvl="2" w:tplc="04090005" w:tentative="1">
+    <w:lvl w:ilvl="5" w:tplc="04090005" w:tentative="1">
       <w:start w:val="1"/>
       <w:numFmt w:val="bullet"/>
       <w:lvlText w:val=""/>
       <w:lvlJc w:val="left"/>
       <w:pPr>
-        <w:ind w:left="2880" w:hanging="360"/>
+        <w:ind w:left="4320" w:hanging="360"/>
       </w:pPr>
       <w:rPr>
         <w:rFonts w:ascii="Wingdings" w:hAnsi="Wingdings" w:hint="default"/>
       </w:rPr>
     </w:lvl>
-    <w:lvl w:ilvl="3" w:tplc="04090001" w:tentative="1">
+    <w:lvl w:ilvl="6" w:tplc="04090001" w:tentative="1">
       <w:start w:val="1"/>
       <w:numFmt w:val="bullet"/>
       <w:lvlText w:val=""/>
       <w:lvlJc w:val="left"/>
       <w:pPr>
-        <w:ind w:left="3600" w:hanging="360"/>
+        <w:ind w:left="5040" w:hanging="360"/>
       </w:pPr>
       <w:rPr>
         <w:rFonts w:ascii="Symbol" w:hAnsi="Symbol" w:hint="default"/>
       </w:rPr>
     </w:lvl>
-    <w:lvl w:ilvl="4" w:tplc="04090003" w:tentative="1">
+    <w:lvl w:ilvl="7" w:tplc="04090003" w:tentative="1">
       <w:start w:val="1"/>
       <w:numFmt w:val="bullet"/>
       <w:lvlText w:val="o"/>
       <w:lvlJc w:val="left"/>
       <w:pPr>
-        <w:ind w:left="4320" w:hanging="360"/>
+        <w:ind w:left="5760" w:hanging="360"/>
       </w:pPr>
       <w:rPr>
         <w:rFonts w:ascii="Courier New" w:hAnsi="Courier New" w:cs="Courier New" w:hint="default"/>
       </w:rPr>
     </w:lvl>
-    <w:lvl w:ilvl="5" w:tplc="04090005" w:tentative="1">
+    <w:lvl w:ilvl="8" w:tplc="04090005" w:tentative="1">
       <w:start w:val="1"/>
       <w:numFmt w:val="bullet"/>
       <w:lvlText w:val=""/>
       <w:lvlJc w:val="left"/>
       <w:pPr>
-        <w:ind w:left="5040" w:hanging="360"/>
+        <w:ind w:left="6480" w:hanging="360"/>
       </w:pPr>
       <w:rPr>
         <w:rFonts w:ascii="Wingdings" w:hAnsi="Wingdings" w:hint="default"/>
       </w:rPr>
     </w:lvl>
-    <w:lvl w:ilvl="6" w:tplc="04090001" w:tentative="1">
-      <w:start w:val="1"/>
-      <w:numFmt w:val="bullet"/>
-      <w:lvlText w:val=""/>
-      <w:lvlJc w:val="left"/>
-      <w:pPr>
-        <w:ind w:left="5760" w:hanging="360"/>
-      </w:pPr>
-      <w:rPr>
-        <w:rFonts w:ascii="Symbol" w:hAnsi="Symbol" w:hint="default"/>
-      </w:rPr>
-    </w:lvl>
-    <w:lvl w:ilvl="7" w:tplc="04090003" w:tentative="1">
-      <w:start w:val="1"/>
-      <w:numFmt w:val="bullet"/>
-      <w:lvlText w:val="o"/>
-      <w:lvlJc w:val="left"/>
-      <w:pPr>
-        <w:ind w:left="6480" w:hanging="360"/>
-      </w:pPr>
-      <w:rPr>
-        <w:rFonts w:ascii="Courier New" w:hAnsi="Courier New" w:cs="Courier New" w:hint="default"/>
-      </w:rPr>
-    </w:lvl>
-    <w:lvl w:ilvl="8" w:tplc="04090005" w:tentative="1">
-      <w:start w:val="1"/>
-      <w:numFmt w:val="bullet"/>
-      <w:lvlText w:val=""/>
-      <w:lvlJc w:val="left"/>
-      <w:pPr>
-        <w:ind w:left="7200" w:hanging="360"/>
-      </w:pPr>
-      <w:rPr>
-        <w:rFonts w:ascii="Wingdings" w:hAnsi="Wingdings" w:hint="default"/>
-      </w:rPr>
-    </w:lvl>
   </w:abstractNum>
-  <w:abstractNum w:abstractNumId="5" w15:restartNumberingAfterBreak="0">
+  <w:abstractNum w:abstractNumId="6" w15:restartNumberingAfterBreak="0">
     <w:nsid w:val="3439386D"/>
     <w:multiLevelType w:val="multilevel"/>
     <w:tmpl w:val="D66097A2"/>
@@ -1807,7 +3840,7 @@
       </w:pPr>
     </w:lvl>
   </w:abstractNum>
-  <w:abstractNum w:abstractNumId="6" w15:restartNumberingAfterBreak="0">
+  <w:abstractNum w:abstractNumId="7" w15:restartNumberingAfterBreak="0">
     <w:nsid w:val="35A42263"/>
     <w:multiLevelType w:val="hybridMultilevel"/>
     <w:tmpl w:val="70061E14"/>
@@ -1896,7 +3929,7 @@
       </w:pPr>
     </w:lvl>
   </w:abstractNum>
-  <w:abstractNum w:abstractNumId="7" w15:restartNumberingAfterBreak="0">
+  <w:abstractNum w:abstractNumId="8" w15:restartNumberingAfterBreak="0">
     <w:nsid w:val="38E14752"/>
     <w:multiLevelType w:val="hybridMultilevel"/>
     <w:tmpl w:val="70061E14"/>
@@ -1985,7 +4018,7 @@
       </w:pPr>
     </w:lvl>
   </w:abstractNum>
-  <w:abstractNum w:abstractNumId="8" w15:restartNumberingAfterBreak="0">
+  <w:abstractNum w:abstractNumId="9" w15:restartNumberingAfterBreak="0">
     <w:nsid w:val="39E95611"/>
     <w:multiLevelType w:val="hybridMultilevel"/>
     <w:tmpl w:val="70061E14"/>
@@ -2074,7 +4107,7 @@
       </w:pPr>
     </w:lvl>
   </w:abstractNum>
-  <w:abstractNum w:abstractNumId="9" w15:restartNumberingAfterBreak="0">
+  <w:abstractNum w:abstractNumId="10" w15:restartNumberingAfterBreak="0">
     <w:nsid w:val="3B9B6D2F"/>
     <w:multiLevelType w:val="hybridMultilevel"/>
     <w:tmpl w:val="70061E14"/>
@@ -2163,7 +4196,120 @@
       </w:pPr>
     </w:lvl>
   </w:abstractNum>
-  <w:abstractNum w:abstractNumId="10" w15:restartNumberingAfterBreak="0">
+  <w:abstractNum w:abstractNumId="11" w15:restartNumberingAfterBreak="0">
+    <w:nsid w:val="46D8129B"/>
+    <w:multiLevelType w:val="hybridMultilevel"/>
+    <w:tmpl w:val="CBFAD26C"/>
+    <w:lvl w:ilvl="0" w:tplc="0409000B">
+      <w:start w:val="1"/>
+      <w:numFmt w:val="bullet"/>
+      <w:lvlText w:val=""/>
+      <w:lvlJc w:val="left"/>
+      <w:pPr>
+        <w:ind w:left="720" w:hanging="360"/>
+      </w:pPr>
+      <w:rPr>
+        <w:rFonts w:ascii="Wingdings" w:hAnsi="Wingdings" w:hint="default"/>
+      </w:rPr>
+    </w:lvl>
+    <w:lvl w:ilvl="1" w:tplc="04090003" w:tentative="1">
+      <w:start w:val="1"/>
+      <w:numFmt w:val="bullet"/>
+      <w:lvlText w:val="o"/>
+      <w:lvlJc w:val="left"/>
+      <w:pPr>
+        <w:ind w:left="1440" w:hanging="360"/>
+      </w:pPr>
+      <w:rPr>
+        <w:rFonts w:ascii="Courier New" w:hAnsi="Courier New" w:cs="Courier New" w:hint="default"/>
+      </w:rPr>
+    </w:lvl>
+    <w:lvl w:ilvl="2" w:tplc="04090005" w:tentative="1">
+      <w:start w:val="1"/>
+      <w:numFmt w:val="bullet"/>
+      <w:lvlText w:val=""/>
+      <w:lvlJc w:val="left"/>
+      <w:pPr>
+        <w:ind w:left="2160" w:hanging="360"/>
+      </w:pPr>
+      <w:rPr>
+        <w:rFonts w:ascii="Wingdings" w:hAnsi="Wingdings" w:hint="default"/>
+      </w:rPr>
+    </w:lvl>
+    <w:lvl w:ilvl="3" w:tplc="04090001" w:tentative="1">
+      <w:start w:val="1"/>
+      <w:numFmt w:val="bullet"/>
+      <w:lvlText w:val=""/>
+      <w:lvlJc w:val="left"/>
+      <w:pPr>
+        <w:ind w:left="2880" w:hanging="360"/>
+      </w:pPr>
+      <w:rPr>
+        <w:rFonts w:ascii="Symbol" w:hAnsi="Symbol" w:hint="default"/>
+      </w:rPr>
+    </w:lvl>
+    <w:lvl w:ilvl="4" w:tplc="04090003" w:tentative="1">
+      <w:start w:val="1"/>
+      <w:numFmt w:val="bullet"/>
+      <w:lvlText w:val="o"/>
+      <w:lvlJc w:val="left"/>
+      <w:pPr>
+        <w:ind w:left="3600" w:hanging="360"/>
+      </w:pPr>
+      <w:rPr>
+        <w:rFonts w:ascii="Courier New" w:hAnsi="Courier New" w:cs="Courier New" w:hint="default"/>
+      </w:rPr>
+    </w:lvl>
+    <w:lvl w:ilvl="5" w:tplc="04090005" w:tentative="1">
+      <w:start w:val="1"/>
+      <w:numFmt w:val="bullet"/>
+      <w:lvlText w:val=""/>
+      <w:lvlJc w:val="left"/>
+      <w:pPr>
+        <w:ind w:left="4320" w:hanging="360"/>
+      </w:pPr>
+      <w:rPr>
+        <w:rFonts w:ascii="Wingdings" w:hAnsi="Wingdings" w:hint="default"/>
+      </w:rPr>
+    </w:lvl>
+    <w:lvl w:ilvl="6" w:tplc="04090001" w:tentative="1">
+      <w:start w:val="1"/>
+      <w:numFmt w:val="bullet"/>
+      <w:lvlText w:val=""/>
+      <w:lvlJc w:val="left"/>
+      <w:pPr>
+        <w:ind w:left="5040" w:hanging="360"/>
+      </w:pPr>
+      <w:rPr>
+        <w:rFonts w:ascii="Symbol" w:hAnsi="Symbol" w:hint="default"/>
+      </w:rPr>
+    </w:lvl>
+    <w:lvl w:ilvl="7" w:tplc="04090003" w:tentative="1">
+      <w:start w:val="1"/>
+      <w:numFmt w:val="bullet"/>
+      <w:lvlText w:val="o"/>
+      <w:lvlJc w:val="left"/>
+      <w:pPr>
+        <w:ind w:left="5760" w:hanging="360"/>
+      </w:pPr>
+      <w:rPr>
+        <w:rFonts w:ascii="Courier New" w:hAnsi="Courier New" w:cs="Courier New" w:hint="default"/>
+      </w:rPr>
+    </w:lvl>
+    <w:lvl w:ilvl="8" w:tplc="04090005" w:tentative="1">
+      <w:start w:val="1"/>
+      <w:numFmt w:val="bullet"/>
+      <w:lvlText w:val=""/>
+      <w:lvlJc w:val="left"/>
+      <w:pPr>
+        <w:ind w:left="6480" w:hanging="360"/>
+      </w:pPr>
+      <w:rPr>
+        <w:rFonts w:ascii="Wingdings" w:hAnsi="Wingdings" w:hint="default"/>
+      </w:rPr>
+    </w:lvl>
+  </w:abstractNum>
+  <w:abstractNum w:abstractNumId="12" w15:restartNumberingAfterBreak="0">
     <w:nsid w:val="5E0B1F75"/>
     <w:multiLevelType w:val="hybridMultilevel"/>
     <w:tmpl w:val="E424FD92"/>
@@ -2276,120 +4422,346 @@
       </w:pPr>
     </w:lvl>
   </w:abstractNum>
-  <w:abstractNum w:abstractNumId="11" w15:restartNumberingAfterBreak="0">
-    <w:nsid w:val="657E70F3"/>
+  <w:abstractNum w:abstractNumId="13" w15:restartNumberingAfterBreak="0">
+    <w:nsid w:val="5F4410C0"/>
     <w:multiLevelType w:val="hybridMultilevel"/>
-    <w:tmpl w:val="BFE0A2B4"/>
-    <w:lvl w:ilvl="0" w:tplc="04090001">
+    <w:tmpl w:val="81C00E76"/>
+    <w:lvl w:ilvl="0" w:tplc="0409000B">
+      <w:start w:val="1"/>
+      <w:numFmt w:val="bullet"/>
+      <w:lvlText w:val=""/>
+      <w:lvlJc w:val="left"/>
+      <w:pPr>
+        <w:ind w:left="1440" w:hanging="360"/>
+      </w:pPr>
+      <w:rPr>
+        <w:rFonts w:ascii="Wingdings" w:hAnsi="Wingdings" w:hint="default"/>
+      </w:rPr>
+    </w:lvl>
+    <w:lvl w:ilvl="1" w:tplc="04090003" w:tentative="1">
+      <w:start w:val="1"/>
+      <w:numFmt w:val="bullet"/>
+      <w:lvlText w:val="o"/>
+      <w:lvlJc w:val="left"/>
+      <w:pPr>
+        <w:ind w:left="2160" w:hanging="360"/>
+      </w:pPr>
+      <w:rPr>
+        <w:rFonts w:ascii="Courier New" w:hAnsi="Courier New" w:cs="Courier New" w:hint="default"/>
+      </w:rPr>
+    </w:lvl>
+    <w:lvl w:ilvl="2" w:tplc="04090005" w:tentative="1">
+      <w:start w:val="1"/>
+      <w:numFmt w:val="bullet"/>
+      <w:lvlText w:val=""/>
+      <w:lvlJc w:val="left"/>
+      <w:pPr>
+        <w:ind w:left="2880" w:hanging="360"/>
+      </w:pPr>
+      <w:rPr>
+        <w:rFonts w:ascii="Wingdings" w:hAnsi="Wingdings" w:hint="default"/>
+      </w:rPr>
+    </w:lvl>
+    <w:lvl w:ilvl="3" w:tplc="04090001" w:tentative="1">
       <w:start w:val="1"/>
       <w:numFmt w:val="bullet"/>
       <w:lvlText w:val=""/>
       <w:lvlJc w:val="left"/>
       <w:pPr>
+        <w:ind w:left="3600" w:hanging="360"/>
+      </w:pPr>
+      <w:rPr>
+        <w:rFonts w:ascii="Symbol" w:hAnsi="Symbol" w:hint="default"/>
+      </w:rPr>
+    </w:lvl>
+    <w:lvl w:ilvl="4" w:tplc="04090003" w:tentative="1">
+      <w:start w:val="1"/>
+      <w:numFmt w:val="bullet"/>
+      <w:lvlText w:val="o"/>
+      <w:lvlJc w:val="left"/>
+      <w:pPr>
+        <w:ind w:left="4320" w:hanging="360"/>
+      </w:pPr>
+      <w:rPr>
+        <w:rFonts w:ascii="Courier New" w:hAnsi="Courier New" w:cs="Courier New" w:hint="default"/>
+      </w:rPr>
+    </w:lvl>
+    <w:lvl w:ilvl="5" w:tplc="04090005" w:tentative="1">
+      <w:start w:val="1"/>
+      <w:numFmt w:val="bullet"/>
+      <w:lvlText w:val=""/>
+      <w:lvlJc w:val="left"/>
+      <w:pPr>
+        <w:ind w:left="5040" w:hanging="360"/>
+      </w:pPr>
+      <w:rPr>
+        <w:rFonts w:ascii="Wingdings" w:hAnsi="Wingdings" w:hint="default"/>
+      </w:rPr>
+    </w:lvl>
+    <w:lvl w:ilvl="6" w:tplc="04090001" w:tentative="1">
+      <w:start w:val="1"/>
+      <w:numFmt w:val="bullet"/>
+      <w:lvlText w:val=""/>
+      <w:lvlJc w:val="left"/>
+      <w:pPr>
+        <w:ind w:left="5760" w:hanging="360"/>
+      </w:pPr>
+      <w:rPr>
+        <w:rFonts w:ascii="Symbol" w:hAnsi="Symbol" w:hint="default"/>
+      </w:rPr>
+    </w:lvl>
+    <w:lvl w:ilvl="7" w:tplc="04090003" w:tentative="1">
+      <w:start w:val="1"/>
+      <w:numFmt w:val="bullet"/>
+      <w:lvlText w:val="o"/>
+      <w:lvlJc w:val="left"/>
+      <w:pPr>
+        <w:ind w:left="6480" w:hanging="360"/>
+      </w:pPr>
+      <w:rPr>
+        <w:rFonts w:ascii="Courier New" w:hAnsi="Courier New" w:cs="Courier New" w:hint="default"/>
+      </w:rPr>
+    </w:lvl>
+    <w:lvl w:ilvl="8" w:tplc="04090005" w:tentative="1">
+      <w:start w:val="1"/>
+      <w:numFmt w:val="bullet"/>
+      <w:lvlText w:val=""/>
+      <w:lvlJc w:val="left"/>
+      <w:pPr>
+        <w:ind w:left="7200" w:hanging="360"/>
+      </w:pPr>
+      <w:rPr>
+        <w:rFonts w:ascii="Wingdings" w:hAnsi="Wingdings" w:hint="default"/>
+      </w:rPr>
+    </w:lvl>
+  </w:abstractNum>
+  <w:abstractNum w:abstractNumId="14" w15:restartNumberingAfterBreak="0">
+    <w:nsid w:val="67783C2A"/>
+    <w:multiLevelType w:val="hybridMultilevel"/>
+    <w:tmpl w:val="B6E8951A"/>
+    <w:lvl w:ilvl="0" w:tplc="0409000B">
+      <w:start w:val="1"/>
+      <w:numFmt w:val="bullet"/>
+      <w:lvlText w:val=""/>
+      <w:lvlJc w:val="left"/>
+      <w:pPr>
+        <w:ind w:left="720" w:hanging="360"/>
+      </w:pPr>
+      <w:rPr>
+        <w:rFonts w:ascii="Wingdings" w:hAnsi="Wingdings" w:hint="default"/>
+      </w:rPr>
+    </w:lvl>
+    <w:lvl w:ilvl="1" w:tplc="04090003" w:tentative="1">
+      <w:start w:val="1"/>
+      <w:numFmt w:val="bullet"/>
+      <w:lvlText w:val="o"/>
+      <w:lvlJc w:val="left"/>
+      <w:pPr>
         <w:ind w:left="1440" w:hanging="360"/>
       </w:pPr>
       <w:rPr>
+        <w:rFonts w:ascii="Courier New" w:hAnsi="Courier New" w:cs="Courier New" w:hint="default"/>
+      </w:rPr>
+    </w:lvl>
+    <w:lvl w:ilvl="2" w:tplc="04090005" w:tentative="1">
+      <w:start w:val="1"/>
+      <w:numFmt w:val="bullet"/>
+      <w:lvlText w:val=""/>
+      <w:lvlJc w:val="left"/>
+      <w:pPr>
+        <w:ind w:left="2160" w:hanging="360"/>
+      </w:pPr>
+      <w:rPr>
+        <w:rFonts w:ascii="Wingdings" w:hAnsi="Wingdings" w:hint="default"/>
+      </w:rPr>
+    </w:lvl>
+    <w:lvl w:ilvl="3" w:tplc="04090001" w:tentative="1">
+      <w:start w:val="1"/>
+      <w:numFmt w:val="bullet"/>
+      <w:lvlText w:val=""/>
+      <w:lvlJc w:val="left"/>
+      <w:pPr>
+        <w:ind w:left="2880" w:hanging="360"/>
+      </w:pPr>
+      <w:rPr>
         <w:rFonts w:ascii="Symbol" w:hAnsi="Symbol" w:hint="default"/>
       </w:rPr>
     </w:lvl>
+    <w:lvl w:ilvl="4" w:tplc="04090003" w:tentative="1">
+      <w:start w:val="1"/>
+      <w:numFmt w:val="bullet"/>
+      <w:lvlText w:val="o"/>
+      <w:lvlJc w:val="left"/>
+      <w:pPr>
+        <w:ind w:left="3600" w:hanging="360"/>
+      </w:pPr>
+      <w:rPr>
+        <w:rFonts w:ascii="Courier New" w:hAnsi="Courier New" w:cs="Courier New" w:hint="default"/>
+      </w:rPr>
+    </w:lvl>
+    <w:lvl w:ilvl="5" w:tplc="04090005" w:tentative="1">
+      <w:start w:val="1"/>
+      <w:numFmt w:val="bullet"/>
+      <w:lvlText w:val=""/>
+      <w:lvlJc w:val="left"/>
+      <w:pPr>
+        <w:ind w:left="4320" w:hanging="360"/>
+      </w:pPr>
+      <w:rPr>
+        <w:rFonts w:ascii="Wingdings" w:hAnsi="Wingdings" w:hint="default"/>
+      </w:rPr>
+    </w:lvl>
+    <w:lvl w:ilvl="6" w:tplc="04090001" w:tentative="1">
+      <w:start w:val="1"/>
+      <w:numFmt w:val="bullet"/>
+      <w:lvlText w:val=""/>
+      <w:lvlJc w:val="left"/>
+      <w:pPr>
+        <w:ind w:left="5040" w:hanging="360"/>
+      </w:pPr>
+      <w:rPr>
+        <w:rFonts w:ascii="Symbol" w:hAnsi="Symbol" w:hint="default"/>
+      </w:rPr>
+    </w:lvl>
+    <w:lvl w:ilvl="7" w:tplc="04090003" w:tentative="1">
+      <w:start w:val="1"/>
+      <w:numFmt w:val="bullet"/>
+      <w:lvlText w:val="o"/>
+      <w:lvlJc w:val="left"/>
+      <w:pPr>
+        <w:ind w:left="5760" w:hanging="360"/>
+      </w:pPr>
+      <w:rPr>
+        <w:rFonts w:ascii="Courier New" w:hAnsi="Courier New" w:cs="Courier New" w:hint="default"/>
+      </w:rPr>
+    </w:lvl>
+    <w:lvl w:ilvl="8" w:tplc="04090005" w:tentative="1">
+      <w:start w:val="1"/>
+      <w:numFmt w:val="bullet"/>
+      <w:lvlText w:val=""/>
+      <w:lvlJc w:val="left"/>
+      <w:pPr>
+        <w:ind w:left="6480" w:hanging="360"/>
+      </w:pPr>
+      <w:rPr>
+        <w:rFonts w:ascii="Wingdings" w:hAnsi="Wingdings" w:hint="default"/>
+      </w:rPr>
+    </w:lvl>
+  </w:abstractNum>
+  <w:abstractNum w:abstractNumId="15" w15:restartNumberingAfterBreak="0">
+    <w:nsid w:val="6A0F1BF5"/>
+    <w:multiLevelType w:val="hybridMultilevel"/>
+    <w:tmpl w:val="8B8A9668"/>
+    <w:lvl w:ilvl="0" w:tplc="0409000F">
+      <w:start w:val="1"/>
+      <w:numFmt w:val="decimal"/>
+      <w:lvlText w:val="%1."/>
+      <w:lvlJc w:val="left"/>
+      <w:pPr>
+        <w:ind w:left="720" w:hanging="360"/>
+      </w:pPr>
+      <w:rPr>
+        <w:rFonts w:hint="default"/>
+      </w:rPr>
+    </w:lvl>
     <w:lvl w:ilvl="1" w:tplc="04090003" w:tentative="1">
       <w:start w:val="1"/>
       <w:numFmt w:val="bullet"/>
       <w:lvlText w:val="o"/>
       <w:lvlJc w:val="left"/>
       <w:pPr>
+        <w:ind w:left="1440" w:hanging="360"/>
+      </w:pPr>
+      <w:rPr>
+        <w:rFonts w:ascii="Courier New" w:hAnsi="Courier New" w:cs="Courier New" w:hint="default"/>
+      </w:rPr>
+    </w:lvl>
+    <w:lvl w:ilvl="2" w:tplc="04090005" w:tentative="1">
+      <w:start w:val="1"/>
+      <w:numFmt w:val="bullet"/>
+      <w:lvlText w:val=""/>
+      <w:lvlJc w:val="left"/>
+      <w:pPr>
         <w:ind w:left="2160" w:hanging="360"/>
       </w:pPr>
       <w:rPr>
+        <w:rFonts w:ascii="Wingdings" w:hAnsi="Wingdings" w:hint="default"/>
+      </w:rPr>
+    </w:lvl>
+    <w:lvl w:ilvl="3" w:tplc="04090001" w:tentative="1">
+      <w:start w:val="1"/>
+      <w:numFmt w:val="bullet"/>
+      <w:lvlText w:val=""/>
+      <w:lvlJc w:val="left"/>
+      <w:pPr>
+        <w:ind w:left="2880" w:hanging="360"/>
+      </w:pPr>
+      <w:rPr>
+        <w:rFonts w:ascii="Symbol" w:hAnsi="Symbol" w:hint="default"/>
+      </w:rPr>
+    </w:lvl>
+    <w:lvl w:ilvl="4" w:tplc="04090003" w:tentative="1">
+      <w:start w:val="1"/>
+      <w:numFmt w:val="bullet"/>
+      <w:lvlText w:val="o"/>
+      <w:lvlJc w:val="left"/>
+      <w:pPr>
+        <w:ind w:left="3600" w:hanging="360"/>
+      </w:pPr>
+      <w:rPr>
         <w:rFonts w:ascii="Courier New" w:hAnsi="Courier New" w:cs="Courier New" w:hint="default"/>
       </w:rPr>
     </w:lvl>
-    <w:lvl w:ilvl="2" w:tplc="04090005" w:tentative="1">
+    <w:lvl w:ilvl="5" w:tplc="04090005" w:tentative="1">
       <w:start w:val="1"/>
       <w:numFmt w:val="bullet"/>
       <w:lvlText w:val=""/>
       <w:lvlJc w:val="left"/>
       <w:pPr>
-        <w:ind w:left="2880" w:hanging="360"/>
+        <w:ind w:left="4320" w:hanging="360"/>
       </w:pPr>
       <w:rPr>
         <w:rFonts w:ascii="Wingdings" w:hAnsi="Wingdings" w:hint="default"/>
       </w:rPr>
     </w:lvl>
-    <w:lvl w:ilvl="3" w:tplc="04090001" w:tentative="1">
+    <w:lvl w:ilvl="6" w:tplc="04090001" w:tentative="1">
       <w:start w:val="1"/>
       <w:numFmt w:val="bullet"/>
       <w:lvlText w:val=""/>
       <w:lvlJc w:val="left"/>
       <w:pPr>
-        <w:ind w:left="3600" w:hanging="360"/>
+        <w:ind w:left="5040" w:hanging="360"/>
       </w:pPr>
       <w:rPr>
         <w:rFonts w:ascii="Symbol" w:hAnsi="Symbol" w:hint="default"/>
       </w:rPr>
     </w:lvl>
-    <w:lvl w:ilvl="4" w:tplc="04090003" w:tentative="1">
+    <w:lvl w:ilvl="7" w:tplc="04090003" w:tentative="1">
       <w:start w:val="1"/>
       <w:numFmt w:val="bullet"/>
       <w:lvlText w:val="o"/>
       <w:lvlJc w:val="left"/>
       <w:pPr>
-        <w:ind w:left="4320" w:hanging="360"/>
+        <w:ind w:left="5760" w:hanging="360"/>
       </w:pPr>
       <w:rPr>
         <w:rFonts w:ascii="Courier New" w:hAnsi="Courier New" w:cs="Courier New" w:hint="default"/>
       </w:rPr>
     </w:lvl>
-    <w:lvl w:ilvl="5" w:tplc="04090005" w:tentative="1">
+    <w:lvl w:ilvl="8" w:tplc="04090005" w:tentative="1">
       <w:start w:val="1"/>
       <w:numFmt w:val="bullet"/>
       <w:lvlText w:val=""/>
       <w:lvlJc w:val="left"/>
       <w:pPr>
-        <w:ind w:left="5040" w:hanging="360"/>
+        <w:ind w:left="6480" w:hanging="360"/>
       </w:pPr>
       <w:rPr>
         <w:rFonts w:ascii="Wingdings" w:hAnsi="Wingdings" w:hint="default"/>
       </w:rPr>
     </w:lvl>
-    <w:lvl w:ilvl="6" w:tplc="04090001" w:tentative="1">
-      <w:start w:val="1"/>
-      <w:numFmt w:val="bullet"/>
-      <w:lvlText w:val=""/>
-      <w:lvlJc w:val="left"/>
-      <w:pPr>
-        <w:ind w:left="5760" w:hanging="360"/>
-      </w:pPr>
-      <w:rPr>
-        <w:rFonts w:ascii="Symbol" w:hAnsi="Symbol" w:hint="default"/>
-      </w:rPr>
-    </w:lvl>
-    <w:lvl w:ilvl="7" w:tplc="04090003" w:tentative="1">
-      <w:start w:val="1"/>
-      <w:numFmt w:val="bullet"/>
-      <w:lvlText w:val="o"/>
-      <w:lvlJc w:val="left"/>
-      <w:pPr>
-        <w:ind w:left="6480" w:hanging="360"/>
-      </w:pPr>
-      <w:rPr>
-        <w:rFonts w:ascii="Courier New" w:hAnsi="Courier New" w:cs="Courier New" w:hint="default"/>
-      </w:rPr>
-    </w:lvl>
-    <w:lvl w:ilvl="8" w:tplc="04090005" w:tentative="1">
-      <w:start w:val="1"/>
-      <w:numFmt w:val="bullet"/>
-      <w:lvlText w:val=""/>
-      <w:lvlJc w:val="left"/>
-      <w:pPr>
-        <w:ind w:left="7200" w:hanging="360"/>
-      </w:pPr>
-      <w:rPr>
-        <w:rFonts w:ascii="Wingdings" w:hAnsi="Wingdings" w:hint="default"/>
-      </w:rPr>
-    </w:lvl>
   </w:abstractNum>
-  <w:abstractNum w:abstractNumId="12" w15:restartNumberingAfterBreak="0">
+  <w:abstractNum w:abstractNumId="16" w15:restartNumberingAfterBreak="0">
     <w:nsid w:val="70535DED"/>
     <w:multiLevelType w:val="hybridMultilevel"/>
     <w:tmpl w:val="70061E14"/>
@@ -2478,7 +4850,120 @@
       </w:pPr>
     </w:lvl>
   </w:abstractNum>
-  <w:abstractNum w:abstractNumId="13" w15:restartNumberingAfterBreak="0">
+  <w:abstractNum w:abstractNumId="17" w15:restartNumberingAfterBreak="0">
+    <w:nsid w:val="72BF5E5A"/>
+    <w:multiLevelType w:val="hybridMultilevel"/>
+    <w:tmpl w:val="E398BA7E"/>
+    <w:lvl w:ilvl="0" w:tplc="04090001">
+      <w:start w:val="1"/>
+      <w:numFmt w:val="bullet"/>
+      <w:lvlText w:val=""/>
+      <w:lvlJc w:val="left"/>
+      <w:pPr>
+        <w:ind w:left="720" w:hanging="360"/>
+      </w:pPr>
+      <w:rPr>
+        <w:rFonts w:ascii="Symbol" w:hAnsi="Symbol" w:hint="default"/>
+      </w:rPr>
+    </w:lvl>
+    <w:lvl w:ilvl="1" w:tplc="04090003" w:tentative="1">
+      <w:start w:val="1"/>
+      <w:numFmt w:val="bullet"/>
+      <w:lvlText w:val="o"/>
+      <w:lvlJc w:val="left"/>
+      <w:pPr>
+        <w:ind w:left="1440" w:hanging="360"/>
+      </w:pPr>
+      <w:rPr>
+        <w:rFonts w:ascii="Courier New" w:hAnsi="Courier New" w:cs="Courier New" w:hint="default"/>
+      </w:rPr>
+    </w:lvl>
+    <w:lvl w:ilvl="2" w:tplc="04090005" w:tentative="1">
+      <w:start w:val="1"/>
+      <w:numFmt w:val="bullet"/>
+      <w:lvlText w:val=""/>
+      <w:lvlJc w:val="left"/>
+      <w:pPr>
+        <w:ind w:left="2160" w:hanging="360"/>
+      </w:pPr>
+      <w:rPr>
+        <w:rFonts w:ascii="Wingdings" w:hAnsi="Wingdings" w:hint="default"/>
+      </w:rPr>
+    </w:lvl>
+    <w:lvl w:ilvl="3" w:tplc="04090001" w:tentative="1">
+      <w:start w:val="1"/>
+      <w:numFmt w:val="bullet"/>
+      <w:lvlText w:val=""/>
+      <w:lvlJc w:val="left"/>
+      <w:pPr>
+        <w:ind w:left="2880" w:hanging="360"/>
+      </w:pPr>
+      <w:rPr>
+        <w:rFonts w:ascii="Symbol" w:hAnsi="Symbol" w:hint="default"/>
+      </w:rPr>
+    </w:lvl>
+    <w:lvl w:ilvl="4" w:tplc="04090003" w:tentative="1">
+      <w:start w:val="1"/>
+      <w:numFmt w:val="bullet"/>
+      <w:lvlText w:val="o"/>
+      <w:lvlJc w:val="left"/>
+      <w:pPr>
+        <w:ind w:left="3600" w:hanging="360"/>
+      </w:pPr>
+      <w:rPr>
+        <w:rFonts w:ascii="Courier New" w:hAnsi="Courier New" w:cs="Courier New" w:hint="default"/>
+      </w:rPr>
+    </w:lvl>
+    <w:lvl w:ilvl="5" w:tplc="04090005" w:tentative="1">
+      <w:start w:val="1"/>
+      <w:numFmt w:val="bullet"/>
+      <w:lvlText w:val=""/>
+      <w:lvlJc w:val="left"/>
+      <w:pPr>
+        <w:ind w:left="4320" w:hanging="360"/>
+      </w:pPr>
+      <w:rPr>
+        <w:rFonts w:ascii="Wingdings" w:hAnsi="Wingdings" w:hint="default"/>
+      </w:rPr>
+    </w:lvl>
+    <w:lvl w:ilvl="6" w:tplc="04090001" w:tentative="1">
+      <w:start w:val="1"/>
+      <w:numFmt w:val="bullet"/>
+      <w:lvlText w:val=""/>
+      <w:lvlJc w:val="left"/>
+      <w:pPr>
+        <w:ind w:left="5040" w:hanging="360"/>
+      </w:pPr>
+      <w:rPr>
+        <w:rFonts w:ascii="Symbol" w:hAnsi="Symbol" w:hint="default"/>
+      </w:rPr>
+    </w:lvl>
+    <w:lvl w:ilvl="7" w:tplc="04090003" w:tentative="1">
+      <w:start w:val="1"/>
+      <w:numFmt w:val="bullet"/>
+      <w:lvlText w:val="o"/>
+      <w:lvlJc w:val="left"/>
+      <w:pPr>
+        <w:ind w:left="5760" w:hanging="360"/>
+      </w:pPr>
+      <w:rPr>
+        <w:rFonts w:ascii="Courier New" w:hAnsi="Courier New" w:cs="Courier New" w:hint="default"/>
+      </w:rPr>
+    </w:lvl>
+    <w:lvl w:ilvl="8" w:tplc="04090005" w:tentative="1">
+      <w:start w:val="1"/>
+      <w:numFmt w:val="bullet"/>
+      <w:lvlText w:val=""/>
+      <w:lvlJc w:val="left"/>
+      <w:pPr>
+        <w:ind w:left="6480" w:hanging="360"/>
+      </w:pPr>
+      <w:rPr>
+        <w:rFonts w:ascii="Wingdings" w:hAnsi="Wingdings" w:hint="default"/>
+      </w:rPr>
+    </w:lvl>
+  </w:abstractNum>
+  <w:abstractNum w:abstractNumId="18" w15:restartNumberingAfterBreak="0">
     <w:nsid w:val="73AA22D4"/>
     <w:multiLevelType w:val="hybridMultilevel"/>
     <w:tmpl w:val="E424FD92"/>
@@ -2591,7 +5076,7 @@
       </w:pPr>
     </w:lvl>
   </w:abstractNum>
-  <w:abstractNum w:abstractNumId="14" w15:restartNumberingAfterBreak="0">
+  <w:abstractNum w:abstractNumId="19" w15:restartNumberingAfterBreak="0">
     <w:nsid w:val="77B7786E"/>
     <w:multiLevelType w:val="hybridMultilevel"/>
     <w:tmpl w:val="70061E14"/>
@@ -2680,7 +5165,7 @@
       </w:pPr>
     </w:lvl>
   </w:abstractNum>
-  <w:abstractNum w:abstractNumId="15" w15:restartNumberingAfterBreak="0">
+  <w:abstractNum w:abstractNumId="20" w15:restartNumberingAfterBreak="0">
     <w:nsid w:val="798C4CFF"/>
     <w:multiLevelType w:val="hybridMultilevel"/>
     <w:tmpl w:val="5FBE5314"/>
@@ -2793,7 +5278,7 @@
       </w:rPr>
     </w:lvl>
   </w:abstractNum>
-  <w:abstractNum w:abstractNumId="16" w15:restartNumberingAfterBreak="0">
+  <w:abstractNum w:abstractNumId="21" w15:restartNumberingAfterBreak="0">
     <w:nsid w:val="7C021A30"/>
     <w:multiLevelType w:val="multilevel"/>
     <w:tmpl w:val="BCF49612"/>
@@ -2906,7 +5391,7 @@
       </w:pPr>
     </w:lvl>
   </w:abstractNum>
-  <w:abstractNum w:abstractNumId="17" w15:restartNumberingAfterBreak="0">
+  <w:abstractNum w:abstractNumId="22" w15:restartNumberingAfterBreak="0">
     <w:nsid w:val="7FA6590B"/>
     <w:multiLevelType w:val="hybridMultilevel"/>
     <w:tmpl w:val="90DCDD72"/>
@@ -2995,7 +5480,7 @@
       </w:pPr>
     </w:lvl>
   </w:abstractNum>
-  <w:abstractNum w:abstractNumId="18" w15:restartNumberingAfterBreak="0">
+  <w:abstractNum w:abstractNumId="23" w15:restartNumberingAfterBreak="0">
     <w:nsid w:val="7FF354F5"/>
     <w:multiLevelType w:val="hybridMultilevel"/>
     <w:tmpl w:val="E424FD92"/>
@@ -3109,61 +5594,76 @@
     </w:lvl>
   </w:abstractNum>
   <w:num w:numId="1">
-    <w:abstractNumId w:val="18"/>
+    <w:abstractNumId w:val="23"/>
   </w:num>
   <w:num w:numId="2">
-    <w:abstractNumId w:val="3"/>
+    <w:abstractNumId w:val="4"/>
   </w:num>
   <w:num w:numId="3">
     <w:abstractNumId w:val="2"/>
   </w:num>
   <w:num w:numId="4">
-    <w:abstractNumId w:val="13"/>
+    <w:abstractNumId w:val="18"/>
   </w:num>
   <w:num w:numId="5">
+    <w:abstractNumId w:val="12"/>
+  </w:num>
+  <w:num w:numId="6">
+    <w:abstractNumId w:val="20"/>
+  </w:num>
+  <w:num w:numId="7">
+    <w:abstractNumId w:val="19"/>
+  </w:num>
+  <w:num w:numId="8">
+    <w:abstractNumId w:val="22"/>
+  </w:num>
+  <w:num w:numId="9">
+    <w:abstractNumId w:val="6"/>
+  </w:num>
+  <w:num w:numId="10">
+    <w:abstractNumId w:val="9"/>
+  </w:num>
+  <w:num w:numId="11">
+    <w:abstractNumId w:val="8"/>
+  </w:num>
+  <w:num w:numId="12">
     <w:abstractNumId w:val="10"/>
   </w:num>
-  <w:num w:numId="6">
-    <w:abstractNumId w:val="15"/>
-  </w:num>
-  <w:num w:numId="7">
-    <w:abstractNumId w:val="14"/>
-  </w:num>
-  <w:num w:numId="8">
-    <w:abstractNumId w:val="17"/>
-  </w:num>
-  <w:num w:numId="9">
-    <w:abstractNumId w:val="5"/>
-  </w:num>
-  <w:num w:numId="10">
-    <w:abstractNumId w:val="8"/>
-  </w:num>
-  <w:num w:numId="11">
-    <w:abstractNumId w:val="7"/>
-  </w:num>
-  <w:num w:numId="12">
-    <w:abstractNumId w:val="9"/>
-  </w:num>
   <w:num w:numId="13">
-    <w:abstractNumId w:val="16"/>
+    <w:abstractNumId w:val="21"/>
   </w:num>
   <w:num w:numId="14">
-    <w:abstractNumId w:val="12"/>
+    <w:abstractNumId w:val="16"/>
   </w:num>
   <w:num w:numId="15">
     <w:abstractNumId w:val="0"/>
   </w:num>
   <w:num w:numId="16">
-    <w:abstractNumId w:val="6"/>
+    <w:abstractNumId w:val="7"/>
   </w:num>
   <w:num w:numId="17">
+    <w:abstractNumId w:val="5"/>
+  </w:num>
+  <w:num w:numId="18">
     <w:abstractNumId w:val="1"/>
   </w:num>
-  <w:num w:numId="18">
-    <w:abstractNumId w:val="4"/>
+  <w:num w:numId="19">
+    <w:abstractNumId w:val="17"/>
   </w:num>
-  <w:num w:numId="19">
+  <w:num w:numId="20">
+    <w:abstractNumId w:val="15"/>
+  </w:num>
+  <w:num w:numId="21">
+    <w:abstractNumId w:val="3"/>
+  </w:num>
+  <w:num w:numId="22">
+    <w:abstractNumId w:val="14"/>
+  </w:num>
+  <w:num w:numId="23">
     <w:abstractNumId w:val="11"/>
+  </w:num>
+  <w:num w:numId="24">
+    <w:abstractNumId w:val="13"/>
   </w:num>
 </w:numbering>
 </file>
@@ -3561,6 +6061,7 @@
   <w:style w:type="paragraph" w:default="1" w:styleId="Normal">
     <w:name w:val="Normal"/>
     <w:qFormat/>
+    <w:rsid w:val="00DB6948"/>
     <w:rPr>
       <w:rFonts w:cs="Arial Unicode MS"/>
     </w:rPr>
@@ -3884,4 +6385,16 @@
     </a:ext>
   </a:extLst>
 </a:theme>
+</file>
+
+<file path=customXml/item1.xml><?xml version="1.0" encoding="utf-8"?>
+<b:Sources xmlns:b="http://schemas.openxmlformats.org/officeDocument/2006/bibliography" xmlns="http://schemas.openxmlformats.org/officeDocument/2006/bibliography" SelectedStyle="\APASixthEditionOfficeOnline.xsl" StyleName="APA" Version="6"/>
+</file>
+
+<file path=customXml/itemProps1.xml><?xml version="1.0" encoding="utf-8"?>
+<ds:datastoreItem xmlns:ds="http://schemas.openxmlformats.org/officeDocument/2006/customXml" ds:itemID="{DD1D66D0-9332-4E7D-AA1B-FF3C3B6B37ED}">
+  <ds:schemaRefs>
+    <ds:schemaRef ds:uri="http://schemas.openxmlformats.org/officeDocument/2006/bibliography"/>
+  </ds:schemaRefs>
+</ds:datastoreItem>
 </file>
</xml_diff>